<commit_message>
Adding some changing to the code
</commit_message>
<xml_diff>
--- a/TestDocument.docx
+++ b/TestDocument.docx
@@ -5,7 +5,7 @@
   <w:body>
     <w:p>
       <w:pPr>
-        <w:pStyle w:val="Heading1"/>
+        <w:pStyle w:val="Overskrift1"/>
         <w:keepNext w:val="0"/>
         <w:keepLines w:val="0"/>
         <w:widowControl w:val="0"/>
@@ -154,7 +154,7 @@
     </w:p>
     <w:p>
       <w:pPr>
-        <w:pStyle w:val="Title"/>
+        <w:pStyle w:val="Rubrik"/>
         <w:keepNext w:val="0"/>
         <w:keepLines w:val="0"/>
         <w:widowControl w:val="0"/>
@@ -172,7 +172,7 @@
     </w:p>
     <w:p>
       <w:pPr>
-        <w:pStyle w:val="Title"/>
+        <w:pStyle w:val="Rubrik"/>
         <w:keepNext w:val="0"/>
         <w:keepLines w:val="0"/>
         <w:widowControl w:val="0"/>
@@ -190,7 +190,7 @@
     </w:p>
     <w:p>
       <w:pPr>
-        <w:pStyle w:val="Title"/>
+        <w:pStyle w:val="Rubrik"/>
         <w:keepNext w:val="0"/>
         <w:keepLines w:val="0"/>
         <w:widowControl w:val="0"/>
@@ -591,7 +591,7 @@
     </w:p>
     <w:p>
       <w:pPr>
-        <w:pStyle w:val="Heading1"/>
+        <w:pStyle w:val="Overskrift1"/>
         <w:keepNext w:val="0"/>
         <w:keepLines w:val="0"/>
         <w:widowControl w:val="0"/>
@@ -617,7 +617,7 @@
     </w:p>
     <w:p>
       <w:pPr>
-        <w:pStyle w:val="Heading2"/>
+        <w:pStyle w:val="Overskrift2"/>
         <w:keepNext w:val="0"/>
         <w:keepLines w:val="0"/>
         <w:widowControl w:val="0"/>
@@ -799,15 +799,7 @@
                 <w:szCs w:val="28"/>
                 <w:lang w:val="en-US"/>
               </w:rPr>
-              <w:t>1.</w:t>
-            </w:r>
-            <w:r>
-              <w:rPr>
-                <w:sz w:val="28"/>
-                <w:szCs w:val="28"/>
-                <w:lang w:val="en-US"/>
-              </w:rPr>
-              <w:t>1</w:t>
+              <w:t>1.0</w:t>
             </w:r>
           </w:p>
         </w:tc>
@@ -823,60 +815,6 @@
           </w:tcPr>
           <w:p>
             <w:pPr>
-              <w:pStyle w:val="Normal1"/>
-              <w:widowControl w:val="0"/>
-              <w:spacing w:line="240" w:lineRule="auto"/>
-            </w:pPr>
-            <w:r>
-              <w:t xml:space="preserve">Carina Lamb        </w:t>
-            </w:r>
-            <w:hyperlink r:id="rId8" w:history="1">
-              <w:r>
-                <w:rPr>
-                  <w:rStyle w:val="Hyperlink"/>
-                </w:rPr>
-                <w:t>cari2873@stud.kea.dk</w:t>
-              </w:r>
-            </w:hyperlink>
-          </w:p>
-          <w:p>
-            <w:pPr>
-              <w:pStyle w:val="Normal1"/>
-              <w:widowControl w:val="0"/>
-              <w:spacing w:line="240" w:lineRule="auto"/>
-            </w:pPr>
-            <w:r>
-              <w:t xml:space="preserve">Dechen Chodon   </w:t>
-            </w:r>
-            <w:hyperlink r:id="rId9" w:history="1">
-              <w:r>
-                <w:rPr>
-                  <w:rStyle w:val="Hyperlink"/>
-                </w:rPr>
-                <w:t>dech0003@stud.kea.dk</w:t>
-              </w:r>
-            </w:hyperlink>
-          </w:p>
-          <w:p>
-            <w:pPr>
-              <w:pStyle w:val="Normal1"/>
-              <w:widowControl w:val="0"/>
-              <w:spacing w:line="240" w:lineRule="auto"/>
-            </w:pPr>
-            <w:r>
-              <w:t xml:space="preserve">Lina Alhajar          </w:t>
-            </w:r>
-            <w:hyperlink r:id="rId10" w:history="1">
-              <w:r>
-                <w:rPr>
-                  <w:rStyle w:val="Hyperlink"/>
-                </w:rPr>
-                <w:t>lina.alhajar@gmail.com</w:t>
-              </w:r>
-            </w:hyperlink>
-          </w:p>
-          <w:p>
-            <w:pPr>
               <w:pStyle w:val="normal0"/>
               <w:widowControl w:val="0"/>
               <w:spacing w:line="240" w:lineRule="auto"/>
@@ -887,16 +825,13 @@
               </w:rPr>
             </w:pPr>
             <w:r>
-              <w:t xml:space="preserve">Muniba Talha       </w:t>
+              <w:rPr>
+                <w:sz w:val="28"/>
+                <w:szCs w:val="28"/>
+                <w:lang w:val="en-US"/>
+              </w:rPr>
+              <w:t>trlb@kea.dk</w:t>
             </w:r>
-            <w:hyperlink r:id="rId11" w:history="1">
-              <w:r>
-                <w:rPr>
-                  <w:rStyle w:val="Hyperlink"/>
-                </w:rPr>
-                <w:t>muni0144@stud.kea.dk</w:t>
-              </w:r>
-            </w:hyperlink>
           </w:p>
         </w:tc>
         <w:tc>
@@ -926,7 +861,7 @@
                 <w:szCs w:val="28"/>
                 <w:lang w:val="en-US"/>
               </w:rPr>
-              <w:t>Final Version</w:t>
+              <w:t>Initial draft</w:t>
             </w:r>
           </w:p>
         </w:tc>
@@ -1016,7 +951,7 @@
     </w:p>
     <w:p>
       <w:pPr>
-        <w:pStyle w:val="Heading2"/>
+        <w:pStyle w:val="Overskrift2"/>
         <w:keepNext w:val="0"/>
         <w:keepLines w:val="0"/>
         <w:widowControl w:val="0"/>
@@ -1192,14 +1127,34 @@
                 <w:lang w:val="en-US"/>
               </w:rPr>
             </w:pPr>
+            <w:proofErr w:type="spellStart"/>
             <w:r>
               <w:rPr>
                 <w:sz w:val="28"/>
                 <w:szCs w:val="28"/>
                 <w:lang w:val="en-US"/>
               </w:rPr>
-              <w:t>Nikolaj B. Hemmeshøj</w:t>
+              <w:t>Nikolaj</w:t>
             </w:r>
+            <w:proofErr w:type="spellEnd"/>
+            <w:r>
+              <w:rPr>
+                <w:sz w:val="28"/>
+                <w:szCs w:val="28"/>
+                <w:lang w:val="en-US"/>
+              </w:rPr>
+              <w:t xml:space="preserve"> B. </w:t>
+            </w:r>
+            <w:proofErr w:type="spellStart"/>
+            <w:r>
+              <w:rPr>
+                <w:sz w:val="28"/>
+                <w:szCs w:val="28"/>
+                <w:lang w:val="en-US"/>
+              </w:rPr>
+              <w:t>Hemmeshøj</w:t>
+            </w:r>
+            <w:proofErr w:type="spellEnd"/>
           </w:p>
         </w:tc>
         <w:tc>
@@ -1254,17 +1209,14 @@
                 <w:lang w:val="en-US"/>
               </w:rPr>
             </w:pPr>
-            <w:hyperlink r:id="rId12" w:history="1">
-              <w:r>
-                <w:rPr>
-                  <w:rStyle w:val="Hyperlink"/>
-                  <w:sz w:val="28"/>
-                  <w:szCs w:val="28"/>
-                  <w:lang w:val="en-US"/>
-                </w:rPr>
-                <w:t>nibh@kea.dk</w:t>
-              </w:r>
-            </w:hyperlink>
+            <w:r>
+              <w:rPr>
+                <w:sz w:val="28"/>
+                <w:szCs w:val="28"/>
+                <w:lang w:val="en-US"/>
+              </w:rPr>
+              <w:t>nibh@kea.dk</w:t>
+            </w:r>
           </w:p>
         </w:tc>
       </w:tr>
@@ -1296,7 +1248,25 @@
                 <w:szCs w:val="28"/>
                 <w:lang w:val="en-US"/>
               </w:rPr>
-              <w:t xml:space="preserve">Jarl Tuxen </w:t>
+              <w:t xml:space="preserve">Jarl </w:t>
+            </w:r>
+            <w:proofErr w:type="spellStart"/>
+            <w:r>
+              <w:rPr>
+                <w:sz w:val="28"/>
+                <w:szCs w:val="28"/>
+                <w:lang w:val="en-US"/>
+              </w:rPr>
+              <w:t>Tuxen</w:t>
+            </w:r>
+            <w:proofErr w:type="spellEnd"/>
+            <w:r>
+              <w:rPr>
+                <w:sz w:val="28"/>
+                <w:szCs w:val="28"/>
+                <w:lang w:val="en-US"/>
+              </w:rPr>
+              <w:t xml:space="preserve"> </w:t>
             </w:r>
           </w:p>
         </w:tc>
@@ -1352,17 +1322,14 @@
                 <w:lang w:val="en-US"/>
               </w:rPr>
             </w:pPr>
-            <w:hyperlink r:id="rId13" w:history="1">
-              <w:r>
-                <w:rPr>
-                  <w:rStyle w:val="Hyperlink"/>
-                  <w:sz w:val="28"/>
-                  <w:szCs w:val="28"/>
-                  <w:lang w:val="en-US"/>
-                </w:rPr>
-                <w:t>jart@kea.dk</w:t>
-              </w:r>
-            </w:hyperlink>
+            <w:r>
+              <w:rPr>
+                <w:sz w:val="28"/>
+                <w:szCs w:val="28"/>
+                <w:lang w:val="en-US"/>
+              </w:rPr>
+              <w:t>jart@kea.dk</w:t>
+            </w:r>
           </w:p>
         </w:tc>
       </w:tr>
@@ -1380,7 +1347,7 @@
     </w:p>
     <w:p>
       <w:pPr>
-        <w:pStyle w:val="Heading2"/>
+        <w:pStyle w:val="Overskrift2"/>
         <w:keepNext w:val="0"/>
         <w:keepLines w:val="0"/>
         <w:widowControl w:val="0"/>
@@ -1645,24 +1612,13 @@
     </w:p>
     <w:p>
       <w:pPr>
-        <w:pStyle w:val="normal0"/>
-        <w:widowControl w:val="0"/>
-        <w:rPr>
-          <w:sz w:val="28"/>
-          <w:szCs w:val="28"/>
-          <w:lang w:val="en-US"/>
-        </w:rPr>
-      </w:pPr>
-    </w:p>
-    <w:p>
-      <w:pPr>
-        <w:pStyle w:val="Heading1"/>
+        <w:pStyle w:val="Overskrift1"/>
         <w:keepNext w:val="0"/>
         <w:keepLines w:val="0"/>
         <w:widowControl w:val="0"/>
         <w:contextualSpacing w:val="0"/>
         <w:rPr>
-          <w:rStyle w:val="Emphasis"/>
+          <w:rStyle w:val="Fremhvning"/>
           <w:rFonts w:ascii="Arial" w:hAnsi="Arial" w:cs="Arial"/>
           <w:b/>
           <w:sz w:val="28"/>
@@ -1674,25 +1630,21 @@
       <w:bookmarkEnd w:id="8"/>
       <w:r>
         <w:rPr>
-          <w:rStyle w:val="Emphasis"/>
+          <w:rStyle w:val="Fremhvning"/>
           <w:rFonts w:ascii="Arial" w:hAnsi="Arial" w:cs="Arial"/>
           <w:b/>
           <w:sz w:val="28"/>
           <w:szCs w:val="28"/>
           <w:lang w:val="en-US"/>
         </w:rPr>
+        <w:lastRenderedPageBreak/>
         <w:t>General</w:t>
       </w:r>
     </w:p>
     <w:p>
       <w:pPr>
-        <w:spacing w:line="240" w:lineRule="auto"/>
-        <w:rPr>
-          <w:rFonts w:eastAsia="Times New Roman"/>
-          <w:color w:val="545454"/>
-          <w:sz w:val="28"/>
-          <w:szCs w:val="28"/>
-          <w:shd w:val="clear" w:color="auto" w:fill="FFFFFF"/>
+        <w:pStyle w:val="normal0"/>
+        <w:rPr>
           <w:lang w:val="en-US"/>
         </w:rPr>
       </w:pPr>
@@ -1706,7 +1658,6 @@
           <w:sz w:val="28"/>
           <w:szCs w:val="28"/>
           <w:shd w:val="clear" w:color="auto" w:fill="FFFFFF"/>
-          <w:lang w:val="en-US"/>
         </w:rPr>
       </w:pPr>
       <w:r>
@@ -1716,7 +1667,6 @@
           <w:sz w:val="28"/>
           <w:szCs w:val="28"/>
           <w:shd w:val="clear" w:color="auto" w:fill="FFFFFF"/>
-          <w:lang w:val="en-US"/>
         </w:rPr>
         <w:t>This </w:t>
       </w:r>
@@ -1728,7 +1678,6 @@
           <w:sz w:val="28"/>
           <w:szCs w:val="28"/>
           <w:shd w:val="clear" w:color="auto" w:fill="FFFFFF"/>
-          <w:lang w:val="en-US"/>
         </w:rPr>
         <w:t>document contains</w:t>
       </w:r>
@@ -1739,7 +1688,6 @@
           <w:sz w:val="28"/>
           <w:szCs w:val="28"/>
           <w:shd w:val="clear" w:color="auto" w:fill="FFFFFF"/>
-          <w:lang w:val="en-US"/>
         </w:rPr>
         <w:t xml:space="preserve"> information about </w:t>
       </w:r>
@@ -1751,7 +1699,6 @@
           <w:sz w:val="28"/>
           <w:szCs w:val="28"/>
           <w:shd w:val="clear" w:color="auto" w:fill="FFFFFF"/>
-          <w:lang w:val="en-US"/>
         </w:rPr>
         <w:t>our testing process</w:t>
       </w:r>
@@ -1762,7 +1709,6 @@
           <w:sz w:val="28"/>
           <w:szCs w:val="28"/>
           <w:shd w:val="clear" w:color="auto" w:fill="FFFFFF"/>
-          <w:lang w:val="en-US"/>
         </w:rPr>
         <w:t xml:space="preserve">. </w:t>
       </w:r>
@@ -1775,7 +1721,7 @@
           <w:color w:val="000000" w:themeColor="text1"/>
           <w:sz w:val="28"/>
           <w:szCs w:val="28"/>
-          <w:lang w:val="en-US"/>
+          <w:shd w:val="clear" w:color="auto" w:fill="FFFFFF"/>
         </w:rPr>
       </w:pPr>
       <w:r>
@@ -1783,7 +1729,6 @@
           <w:color w:val="000000" w:themeColor="text1"/>
           <w:sz w:val="28"/>
           <w:szCs w:val="28"/>
-          <w:lang w:val="en-US"/>
         </w:rPr>
         <w:t xml:space="preserve">We need our </w:t>
       </w:r>
@@ -1792,7 +1737,6 @@
           <w:color w:val="000000" w:themeColor="text1"/>
           <w:sz w:val="28"/>
           <w:szCs w:val="28"/>
-          <w:lang w:val="en-US"/>
         </w:rPr>
         <w:t>performance</w:t>
       </w:r>
@@ -1801,7 +1745,6 @@
           <w:color w:val="000000" w:themeColor="text1"/>
           <w:sz w:val="28"/>
           <w:szCs w:val="28"/>
-          <w:lang w:val="en-US"/>
         </w:rPr>
         <w:t xml:space="preserve"> testing to ensure that our program is fast and error free under any user load. And </w:t>
       </w:r>
@@ -1810,7 +1753,6 @@
           <w:color w:val="000000" w:themeColor="text1"/>
           <w:sz w:val="28"/>
           <w:szCs w:val="28"/>
-          <w:lang w:val="en-US"/>
         </w:rPr>
         <w:t xml:space="preserve">to </w:t>
       </w:r>
@@ -1821,26 +1763,26 @@
           <w:sz w:val="28"/>
           <w:szCs w:val="28"/>
           <w:shd w:val="clear" w:color="auto" w:fill="FFFFFF"/>
-          <w:lang w:val="en-US"/>
         </w:rPr>
         <w:t>ensure that the application will work as intended when all software units and methods are executed together.</w:t>
       </w:r>
-      <w:bookmarkStart w:id="9" w:name="_GoBack"/>
+      <w:bookmarkStart w:id="9" w:name="h.hk3acqe9xl2n" w:colFirst="0" w:colLast="0"/>
       <w:bookmarkEnd w:id="9"/>
     </w:p>
     <w:p>
       <w:pPr>
-        <w:pStyle w:val="normal0"/>
-        <w:rPr>
-          <w:sz w:val="28"/>
-          <w:szCs w:val="28"/>
-          <w:lang w:val="en-US"/>
-        </w:rPr>
-      </w:pPr>
-    </w:p>
-    <w:p>
-      <w:pPr>
-        <w:pStyle w:val="Heading1"/>
+        <w:spacing w:line="240" w:lineRule="auto"/>
+        <w:rPr>
+          <w:rFonts w:eastAsia="Times New Roman"/>
+          <w:color w:val="000000" w:themeColor="text1"/>
+          <w:sz w:val="28"/>
+          <w:szCs w:val="28"/>
+        </w:rPr>
+      </w:pPr>
+    </w:p>
+    <w:p>
+      <w:pPr>
+        <w:pStyle w:val="Overskrift1"/>
         <w:keepNext w:val="0"/>
         <w:keepLines w:val="0"/>
         <w:widowControl w:val="0"/>
@@ -1853,8 +1795,6 @@
           <w:lang w:val="en-US"/>
         </w:rPr>
       </w:pPr>
-      <w:bookmarkStart w:id="10" w:name="h.hk3acqe9xl2n" w:colFirst="0" w:colLast="0"/>
-      <w:bookmarkEnd w:id="10"/>
       <w:r>
         <w:rPr>
           <w:rFonts w:ascii="Arial" w:hAnsi="Arial" w:cs="Arial"/>
@@ -1870,8 +1810,6 @@
       <w:pPr>
         <w:pStyle w:val="normal0"/>
         <w:rPr>
-          <w:sz w:val="28"/>
-          <w:szCs w:val="28"/>
           <w:lang w:val="en-US"/>
         </w:rPr>
       </w:pPr>
@@ -1900,23 +1838,296 @@
       <w:pPr>
         <w:pStyle w:val="normal0"/>
         <w:rPr>
-          <w:sz w:val="28"/>
-          <w:szCs w:val="28"/>
-          <w:lang w:val="en-US"/>
-        </w:rPr>
-      </w:pPr>
-    </w:p>
-    <w:p>
-      <w:pPr>
-        <w:pStyle w:val="normal0"/>
-        <w:rPr>
-          <w:sz w:val="28"/>
-          <w:szCs w:val="28"/>
-          <w:lang w:val="en-US"/>
-        </w:rPr>
-      </w:pPr>
-      <w:r>
-        <w:rPr>
+          <w:b/>
+          <w:sz w:val="28"/>
+          <w:szCs w:val="28"/>
+          <w:lang w:val="en-US"/>
+        </w:rPr>
+      </w:pPr>
+    </w:p>
+    <w:p>
+      <w:pPr>
+        <w:rPr>
+          <w:rFonts w:eastAsia="Times New Roman"/>
+          <w:color w:val="auto"/>
+          <w:sz w:val="28"/>
+          <w:szCs w:val="28"/>
+        </w:rPr>
+      </w:pPr>
+      <w:r>
+        <w:rPr>
+          <w:rFonts w:eastAsia="Times New Roman"/>
+          <w:color w:val="252525"/>
+          <w:sz w:val="28"/>
+          <w:szCs w:val="28"/>
+          <w:shd w:val="clear" w:color="auto" w:fill="FFFFFF"/>
+        </w:rPr>
+        <w:t>This test is for t</w:t>
+      </w:r>
+      <w:r>
+        <w:rPr>
+          <w:rFonts w:eastAsia="Times New Roman"/>
+          <w:color w:val="252525"/>
+          <w:sz w:val="28"/>
+          <w:szCs w:val="28"/>
+          <w:shd w:val="clear" w:color="auto" w:fill="FFFFFF"/>
+        </w:rPr>
+        <w:t>he</w:t>
+      </w:r>
+      <w:r>
+        <w:rPr>
+          <w:rFonts w:eastAsia="Times New Roman"/>
+          <w:color w:val="252525"/>
+          <w:sz w:val="28"/>
+          <w:szCs w:val="28"/>
+          <w:shd w:val="clear" w:color="auto" w:fill="FFFFFF"/>
+        </w:rPr>
+        <w:t xml:space="preserve"> process of putting demand on a system</w:t>
+      </w:r>
+      <w:r>
+        <w:rPr>
+          <w:rFonts w:eastAsia="Times New Roman"/>
+          <w:color w:val="252525"/>
+          <w:sz w:val="28"/>
+          <w:szCs w:val="28"/>
+          <w:shd w:val="clear" w:color="auto" w:fill="FFFFFF"/>
+        </w:rPr>
+        <w:t xml:space="preserve"> and measuring its response.</w:t>
+      </w:r>
+      <w:r>
+        <w:rPr>
+          <w:rFonts w:eastAsia="Times New Roman"/>
+          <w:color w:val="252525"/>
+          <w:sz w:val="28"/>
+          <w:szCs w:val="28"/>
+          <w:shd w:val="clear" w:color="auto" w:fill="FFFFFF"/>
+        </w:rPr>
+        <w:t xml:space="preserve"> </w:t>
+      </w:r>
+      <w:r>
+        <w:rPr>
+          <w:rFonts w:eastAsia="Times New Roman"/>
+          <w:color w:val="111111"/>
+          <w:sz w:val="28"/>
+          <w:szCs w:val="28"/>
+          <w:shd w:val="clear" w:color="auto" w:fill="FFFFFF"/>
+        </w:rPr>
+        <w:t xml:space="preserve">In </w:t>
+      </w:r>
+      <w:proofErr w:type="spellStart"/>
+      <w:r>
+        <w:rPr>
+          <w:rFonts w:eastAsia="Times New Roman"/>
+          <w:color w:val="111111"/>
+          <w:sz w:val="28"/>
+          <w:szCs w:val="28"/>
+          <w:shd w:val="clear" w:color="auto" w:fill="FFFFFF"/>
+        </w:rPr>
+        <w:t>JMeter</w:t>
+      </w:r>
+      <w:proofErr w:type="spellEnd"/>
+      <w:r>
+        <w:rPr>
+          <w:rFonts w:eastAsia="Times New Roman"/>
+          <w:color w:val="111111"/>
+          <w:sz w:val="28"/>
+          <w:szCs w:val="28"/>
+          <w:shd w:val="clear" w:color="auto" w:fill="FFFFFF"/>
+        </w:rPr>
+        <w:t xml:space="preserve"> testing tool we tried to test our system</w:t>
+      </w:r>
+      <w:r>
+        <w:rPr>
+          <w:rFonts w:eastAsia="Times New Roman"/>
+          <w:color w:val="222222"/>
+          <w:sz w:val="28"/>
+          <w:szCs w:val="28"/>
+          <w:shd w:val="clear" w:color="auto" w:fill="FFFFFF"/>
+        </w:rPr>
+        <w:t xml:space="preserve"> by specifying th</w:t>
+      </w:r>
+      <w:r>
+        <w:rPr>
+          <w:rFonts w:eastAsia="Times New Roman"/>
+          <w:color w:val="222222"/>
+          <w:sz w:val="28"/>
+          <w:szCs w:val="28"/>
+          <w:shd w:val="clear" w:color="auto" w:fill="FFFFFF"/>
+        </w:rPr>
+        <w:t xml:space="preserve">e number of transactions and number </w:t>
+      </w:r>
+      <w:r>
+        <w:rPr>
+          <w:rFonts w:eastAsia="Times New Roman"/>
+          <w:color w:val="222222"/>
+          <w:sz w:val="28"/>
+          <w:szCs w:val="28"/>
+          <w:shd w:val="clear" w:color="auto" w:fill="FFFFFF"/>
+        </w:rPr>
+        <w:t>of threads</w:t>
+      </w:r>
+      <w:r>
+        <w:rPr>
+          <w:rFonts w:eastAsia="Times New Roman"/>
+          <w:color w:val="222222"/>
+          <w:sz w:val="28"/>
+          <w:szCs w:val="28"/>
+          <w:shd w:val="clear" w:color="auto" w:fill="FFFFFF"/>
+        </w:rPr>
+        <w:t>.</w:t>
+      </w:r>
+      <w:r>
+        <w:rPr>
+          <w:rFonts w:eastAsia="Times New Roman"/>
+          <w:color w:val="222222"/>
+          <w:sz w:val="28"/>
+          <w:szCs w:val="28"/>
+          <w:shd w:val="clear" w:color="auto" w:fill="FFFFFF"/>
+        </w:rPr>
+        <w:t> </w:t>
+      </w:r>
+    </w:p>
+    <w:p>
+      <w:pPr>
+        <w:spacing w:line="240" w:lineRule="auto"/>
+        <w:rPr>
+          <w:rFonts w:eastAsia="Times New Roman"/>
+          <w:color w:val="252525"/>
+          <w:sz w:val="28"/>
+          <w:szCs w:val="28"/>
+          <w:shd w:val="clear" w:color="auto" w:fill="FFFFFF"/>
+        </w:rPr>
+      </w:pPr>
+      <w:r>
+        <w:rPr>
+          <w:rFonts w:eastAsia="Times New Roman"/>
+          <w:color w:val="252525"/>
+          <w:sz w:val="28"/>
+          <w:szCs w:val="28"/>
+          <w:shd w:val="clear" w:color="auto" w:fill="FFFFFF"/>
+        </w:rPr>
+        <w:t xml:space="preserve">But since we couldn’t measure our system response in </w:t>
+      </w:r>
+      <w:proofErr w:type="spellStart"/>
+      <w:r>
+        <w:rPr>
+          <w:rFonts w:eastAsia="Times New Roman"/>
+          <w:color w:val="252525"/>
+          <w:sz w:val="28"/>
+          <w:szCs w:val="28"/>
+          <w:shd w:val="clear" w:color="auto" w:fill="FFFFFF"/>
+        </w:rPr>
+        <w:t>JMeter</w:t>
+      </w:r>
+      <w:proofErr w:type="spellEnd"/>
+      <w:r>
+        <w:rPr>
+          <w:rFonts w:eastAsia="Times New Roman"/>
+          <w:color w:val="252525"/>
+          <w:sz w:val="28"/>
+          <w:szCs w:val="28"/>
+          <w:shd w:val="clear" w:color="auto" w:fill="FFFFFF"/>
+        </w:rPr>
+        <w:t xml:space="preserve">, </w:t>
+      </w:r>
+      <w:proofErr w:type="spellStart"/>
+      <w:r>
+        <w:rPr>
+          <w:rFonts w:eastAsia="Times New Roman"/>
+          <w:color w:val="252525"/>
+          <w:sz w:val="28"/>
+          <w:szCs w:val="28"/>
+          <w:shd w:val="clear" w:color="auto" w:fill="FFFFFF"/>
+        </w:rPr>
+        <w:t>AppPerfect</w:t>
+      </w:r>
+      <w:proofErr w:type="spellEnd"/>
+      <w:r>
+        <w:rPr>
+          <w:rFonts w:eastAsia="Times New Roman"/>
+          <w:color w:val="252525"/>
+          <w:sz w:val="28"/>
+          <w:szCs w:val="28"/>
+          <w:shd w:val="clear" w:color="auto" w:fill="FFFFFF"/>
+        </w:rPr>
+        <w:t xml:space="preserve"> or any other testing tools, we used (</w:t>
+      </w:r>
+      <w:proofErr w:type="spellStart"/>
+      <w:proofErr w:type="gramStart"/>
+      <w:r>
+        <w:rPr>
+          <w:rFonts w:ascii="Monaco" w:hAnsi="Monaco" w:cs="Monaco"/>
+          <w:szCs w:val="22"/>
+        </w:rPr>
+        <w:t>System.</w:t>
+      </w:r>
+      <w:r>
+        <w:rPr>
+          <w:rFonts w:ascii="Monaco" w:hAnsi="Monaco" w:cs="Monaco"/>
+          <w:b/>
+          <w:bCs/>
+          <w:i/>
+          <w:iCs/>
+          <w:color w:val="0000C0"/>
+          <w:szCs w:val="22"/>
+        </w:rPr>
+        <w:t>out</w:t>
+      </w:r>
+      <w:r>
+        <w:rPr>
+          <w:rFonts w:ascii="Monaco" w:hAnsi="Monaco" w:cs="Monaco"/>
+          <w:szCs w:val="22"/>
+        </w:rPr>
+        <w:t>.println</w:t>
+      </w:r>
+      <w:proofErr w:type="spellEnd"/>
+      <w:r>
+        <w:rPr>
+          <w:rFonts w:ascii="Monaco" w:hAnsi="Monaco" w:cs="Monaco"/>
+          <w:szCs w:val="22"/>
+        </w:rPr>
+        <w:t>(</w:t>
+      </w:r>
+      <w:proofErr w:type="gramEnd"/>
+      <w:r>
+        <w:rPr>
+          <w:rFonts w:ascii="Monaco" w:hAnsi="Monaco" w:cs="Monaco"/>
+          <w:szCs w:val="22"/>
+        </w:rPr>
+        <w:t>))</w:t>
+      </w:r>
+      <w:r>
+        <w:rPr>
+          <w:rFonts w:ascii="Monaco" w:hAnsi="Monaco" w:cs="Monaco"/>
+          <w:szCs w:val="22"/>
+        </w:rPr>
+        <w:t xml:space="preserve">. </w:t>
+      </w:r>
+    </w:p>
+    <w:p>
+      <w:pPr>
+        <w:spacing w:line="240" w:lineRule="auto"/>
+        <w:rPr>
+          <w:rFonts w:eastAsia="Times New Roman"/>
+          <w:color w:val="auto"/>
+          <w:sz w:val="28"/>
+          <w:szCs w:val="28"/>
+        </w:rPr>
+      </w:pPr>
+    </w:p>
+    <w:p>
+      <w:pPr>
+        <w:pStyle w:val="normal0"/>
+        <w:rPr>
+          <w:b/>
+          <w:sz w:val="28"/>
+          <w:szCs w:val="28"/>
+          <w:lang w:val="en-US"/>
+        </w:rPr>
+      </w:pPr>
+      <w:r>
+        <w:rPr>
+          <w:b/>
           <w:sz w:val="28"/>
           <w:szCs w:val="28"/>
           <w:lang w:val="en-US"/>
@@ -1933,25 +2144,769 @@
           <w:lang w:val="en-US"/>
         </w:rPr>
       </w:pPr>
-    </w:p>
-    <w:p>
-      <w:pPr>
-        <w:pStyle w:val="normal0"/>
-        <w:rPr>
-          <w:sz w:val="28"/>
-          <w:szCs w:val="28"/>
-          <w:lang w:val="en-US"/>
-        </w:rPr>
-      </w:pPr>
-      <w:r>
-        <w:rPr>
+      <w:r>
+        <w:rPr>
+          <w:sz w:val="28"/>
+          <w:szCs w:val="28"/>
+          <w:lang w:val="en-US"/>
+        </w:rPr>
+        <w:t>We have tested how long it</w:t>
+      </w:r>
+      <w:r>
+        <w:rPr>
+          <w:sz w:val="28"/>
+          <w:szCs w:val="28"/>
+          <w:lang w:val="en-US"/>
+        </w:rPr>
+        <w:t xml:space="preserve"> does</w:t>
+      </w:r>
+      <w:r>
+        <w:rPr>
+          <w:sz w:val="28"/>
+          <w:szCs w:val="28"/>
+          <w:lang w:val="en-US"/>
+        </w:rPr>
+        <w:t xml:space="preserve"> takes after the user entered his/her username and password and clicked Log on until he/she entered the Chatting. </w:t>
+      </w:r>
+    </w:p>
+    <w:p>
+      <w:pPr>
+        <w:pStyle w:val="normal0"/>
+        <w:rPr>
+          <w:rFonts w:ascii="Monaco" w:hAnsi="Monaco" w:cs="Monaco"/>
+          <w:szCs w:val="22"/>
+          <w:lang w:val="en-US"/>
+        </w:rPr>
+      </w:pPr>
+      <w:r>
+        <w:rPr>
+          <w:sz w:val="28"/>
+          <w:szCs w:val="28"/>
+          <w:lang w:val="en-US"/>
+        </w:rPr>
+        <w:t>We have used (</w:t>
+      </w:r>
+      <w:proofErr w:type="spellStart"/>
+      <w:proofErr w:type="gramStart"/>
+      <w:r>
+        <w:rPr>
+          <w:rFonts w:ascii="Monaco" w:hAnsi="Monaco" w:cs="Monaco"/>
+          <w:szCs w:val="22"/>
+          <w:lang w:val="en-US"/>
+        </w:rPr>
+        <w:t>System.</w:t>
+      </w:r>
+      <w:r>
+        <w:rPr>
+          <w:rFonts w:ascii="Monaco" w:hAnsi="Monaco" w:cs="Monaco"/>
           <w:b/>
+          <w:bCs/>
+          <w:i/>
+          <w:iCs/>
+          <w:color w:val="0000C0"/>
+          <w:szCs w:val="22"/>
+          <w:lang w:val="en-US"/>
+        </w:rPr>
+        <w:t>out</w:t>
+      </w:r>
+      <w:r>
+        <w:rPr>
+          <w:rFonts w:ascii="Monaco" w:hAnsi="Monaco" w:cs="Monaco"/>
+          <w:szCs w:val="22"/>
+          <w:lang w:val="en-US"/>
+        </w:rPr>
+        <w:t>.println</w:t>
+      </w:r>
+      <w:proofErr w:type="spellEnd"/>
+      <w:r>
+        <w:rPr>
+          <w:rFonts w:ascii="Monaco" w:hAnsi="Monaco" w:cs="Monaco"/>
+          <w:szCs w:val="22"/>
+          <w:lang w:val="en-US"/>
+        </w:rPr>
+        <w:t>(</w:t>
+      </w:r>
+      <w:proofErr w:type="gramEnd"/>
+      <w:r>
+        <w:rPr>
+          <w:rFonts w:ascii="Monaco" w:hAnsi="Monaco" w:cs="Monaco"/>
+          <w:szCs w:val="22"/>
+          <w:lang w:val="en-US"/>
+        </w:rPr>
+        <w:t xml:space="preserve">)) </w:t>
+      </w:r>
+      <w:r>
+        <w:rPr>
+          <w:sz w:val="28"/>
+          <w:szCs w:val="28"/>
+          <w:lang w:val="en-US"/>
+        </w:rPr>
+        <w:t>at the very start when the user click log on, and</w:t>
+      </w:r>
+      <w:r>
+        <w:rPr>
+          <w:rFonts w:ascii="Monaco" w:hAnsi="Monaco" w:cs="Monaco"/>
+          <w:szCs w:val="22"/>
+          <w:lang w:val="en-US"/>
+        </w:rPr>
+        <w:t xml:space="preserve"> (</w:t>
+      </w:r>
+      <w:proofErr w:type="spellStart"/>
+      <w:r>
+        <w:rPr>
+          <w:rFonts w:ascii="Monaco" w:hAnsi="Monaco" w:cs="Monaco"/>
+          <w:szCs w:val="22"/>
+          <w:lang w:val="en-US"/>
+        </w:rPr>
+        <w:t>System.</w:t>
+      </w:r>
+      <w:r>
+        <w:rPr>
+          <w:rFonts w:ascii="Monaco" w:hAnsi="Monaco" w:cs="Monaco"/>
+          <w:b/>
+          <w:bCs/>
+          <w:i/>
+          <w:iCs/>
+          <w:color w:val="0000C0"/>
+          <w:szCs w:val="22"/>
+          <w:lang w:val="en-US"/>
+        </w:rPr>
+        <w:t>out</w:t>
+      </w:r>
+      <w:r>
+        <w:rPr>
+          <w:rFonts w:ascii="Monaco" w:hAnsi="Monaco" w:cs="Monaco"/>
+          <w:szCs w:val="22"/>
+          <w:lang w:val="en-US"/>
+        </w:rPr>
+        <w:t>.println</w:t>
+      </w:r>
+      <w:proofErr w:type="spellEnd"/>
+      <w:r>
+        <w:rPr>
+          <w:rFonts w:ascii="Monaco" w:hAnsi="Monaco" w:cs="Monaco"/>
+          <w:szCs w:val="22"/>
+          <w:lang w:val="en-US"/>
+        </w:rPr>
+        <w:t xml:space="preserve">()) </w:t>
+      </w:r>
+      <w:r>
+        <w:rPr>
+          <w:sz w:val="28"/>
+          <w:szCs w:val="28"/>
+          <w:lang w:val="en-US"/>
+        </w:rPr>
+        <w:t>when the chatting started</w:t>
+      </w:r>
+      <w:r>
+        <w:rPr>
+          <w:sz w:val="28"/>
+          <w:szCs w:val="28"/>
+          <w:lang w:val="en-US"/>
+        </w:rPr>
+        <w:t>, as shown in console in the picture below.</w:t>
+      </w:r>
+    </w:p>
+    <w:p>
+      <w:pPr>
+        <w:pStyle w:val="normal0"/>
+        <w:rPr>
+          <w:sz w:val="28"/>
+          <w:szCs w:val="28"/>
+          <w:lang w:val="en-US"/>
+        </w:rPr>
+      </w:pPr>
+      <w:r>
+        <w:rPr>
+          <w:noProof/>
+          <w:sz w:val="28"/>
+          <w:szCs w:val="28"/>
+          <w:lang w:val="en-US"/>
+        </w:rPr>
+        <w:lastRenderedPageBreak/>
+        <w:drawing>
+          <wp:inline distT="0" distB="0" distL="0" distR="0" wp14:anchorId="1E92E51D" wp14:editId="3DCF85ED">
+            <wp:extent cx="5943600" cy="4026535"/>
+            <wp:effectExtent l="0" t="0" r="0" b="12065"/>
+            <wp:docPr id="11" name="Billede 11"/>
+            <wp:cNvGraphicFramePr>
+              <a:graphicFrameLocks xmlns:a="http://schemas.openxmlformats.org/drawingml/2006/main" noChangeAspect="1"/>
+            </wp:cNvGraphicFramePr>
+            <a:graphic xmlns:a="http://schemas.openxmlformats.org/drawingml/2006/main">
+              <a:graphicData uri="http://schemas.openxmlformats.org/drawingml/2006/picture">
+                <pic:pic xmlns:pic="http://schemas.openxmlformats.org/drawingml/2006/picture">
+                  <pic:nvPicPr>
+                    <pic:cNvPr id="0" name="Skærmbillede 2015-03-10 kl. 09.47.55.png"/>
+                    <pic:cNvPicPr/>
+                  </pic:nvPicPr>
+                  <pic:blipFill>
+                    <a:blip r:embed="rId8">
+                      <a:extLst>
+                        <a:ext uri="{28A0092B-C50C-407E-A947-70E740481C1C}">
+                          <a14:useLocalDpi xmlns:a14="http://schemas.microsoft.com/office/drawing/2010/main" val="0"/>
+                        </a:ext>
+                      </a:extLst>
+                    </a:blip>
+                    <a:stretch>
+                      <a:fillRect/>
+                    </a:stretch>
+                  </pic:blipFill>
+                  <pic:spPr>
+                    <a:xfrm>
+                      <a:off x="0" y="0"/>
+                      <a:ext cx="5943600" cy="4026535"/>
+                    </a:xfrm>
+                    <a:prstGeom prst="rect">
+                      <a:avLst/>
+                    </a:prstGeom>
+                  </pic:spPr>
+                </pic:pic>
+              </a:graphicData>
+            </a:graphic>
+          </wp:inline>
+        </w:drawing>
+      </w:r>
+    </w:p>
+    <w:p>
+      <w:pPr>
+        <w:pStyle w:val="normal0"/>
+        <w:rPr>
+          <w:b/>
+          <w:sz w:val="28"/>
+          <w:szCs w:val="28"/>
+          <w:lang w:val="en-US"/>
+        </w:rPr>
+      </w:pPr>
+    </w:p>
+    <w:p>
+      <w:pPr>
+        <w:pStyle w:val="normal0"/>
+        <w:rPr>
+          <w:b/>
+          <w:sz w:val="28"/>
+          <w:szCs w:val="28"/>
+          <w:lang w:val="en-US"/>
+        </w:rPr>
+      </w:pPr>
+    </w:p>
+    <w:p>
+      <w:pPr>
+        <w:pStyle w:val="normal0"/>
+        <w:rPr>
+          <w:b/>
+          <w:sz w:val="28"/>
+          <w:szCs w:val="28"/>
+          <w:lang w:val="en-US"/>
+        </w:rPr>
+      </w:pPr>
+    </w:p>
+    <w:p>
+      <w:pPr>
+        <w:pStyle w:val="normal0"/>
+        <w:rPr>
+          <w:b/>
+          <w:sz w:val="28"/>
+          <w:szCs w:val="28"/>
+          <w:lang w:val="en-US"/>
+        </w:rPr>
+      </w:pPr>
+    </w:p>
+    <w:p>
+      <w:pPr>
+        <w:pStyle w:val="normal0"/>
+        <w:rPr>
+          <w:b/>
+          <w:sz w:val="28"/>
+          <w:szCs w:val="28"/>
+          <w:lang w:val="en-US"/>
+        </w:rPr>
+      </w:pPr>
+    </w:p>
+    <w:p>
+      <w:pPr>
+        <w:pStyle w:val="normal0"/>
+        <w:rPr>
+          <w:b/>
+          <w:sz w:val="28"/>
+          <w:szCs w:val="28"/>
+          <w:lang w:val="en-US"/>
+        </w:rPr>
+      </w:pPr>
+    </w:p>
+    <w:p>
+      <w:pPr>
+        <w:pStyle w:val="normal0"/>
+        <w:rPr>
+          <w:b/>
+          <w:sz w:val="28"/>
+          <w:szCs w:val="28"/>
+          <w:lang w:val="en-US"/>
+        </w:rPr>
+      </w:pPr>
+    </w:p>
+    <w:p>
+      <w:pPr>
+        <w:pStyle w:val="normal0"/>
+        <w:rPr>
+          <w:b/>
+          <w:sz w:val="28"/>
+          <w:szCs w:val="28"/>
+          <w:lang w:val="en-US"/>
+        </w:rPr>
+      </w:pPr>
+    </w:p>
+    <w:p>
+      <w:pPr>
+        <w:pStyle w:val="normal0"/>
+        <w:rPr>
+          <w:b/>
+          <w:sz w:val="28"/>
+          <w:szCs w:val="28"/>
+          <w:lang w:val="en-US"/>
+        </w:rPr>
+      </w:pPr>
+    </w:p>
+    <w:p>
+      <w:pPr>
+        <w:pStyle w:val="normal0"/>
+        <w:rPr>
+          <w:b/>
+          <w:sz w:val="28"/>
+          <w:szCs w:val="28"/>
+          <w:lang w:val="en-US"/>
+        </w:rPr>
+      </w:pPr>
+    </w:p>
+    <w:p>
+      <w:pPr>
+        <w:pStyle w:val="normal0"/>
+        <w:rPr>
+          <w:b/>
+          <w:sz w:val="28"/>
+          <w:szCs w:val="28"/>
+          <w:lang w:val="en-US"/>
+        </w:rPr>
+      </w:pPr>
+    </w:p>
+    <w:p>
+      <w:pPr>
+        <w:pStyle w:val="normal0"/>
+        <w:rPr>
+          <w:b/>
+          <w:sz w:val="28"/>
+          <w:szCs w:val="28"/>
+          <w:lang w:val="en-US"/>
+        </w:rPr>
+      </w:pPr>
+    </w:p>
+    <w:p>
+      <w:pPr>
+        <w:pStyle w:val="normal0"/>
+        <w:rPr>
+          <w:b/>
+          <w:sz w:val="28"/>
+          <w:szCs w:val="28"/>
+          <w:lang w:val="en-US"/>
+        </w:rPr>
+      </w:pPr>
+    </w:p>
+    <w:p>
+      <w:pPr>
+        <w:pStyle w:val="normal0"/>
+        <w:rPr>
+          <w:b/>
+          <w:sz w:val="28"/>
+          <w:szCs w:val="28"/>
+          <w:lang w:val="en-US"/>
+        </w:rPr>
+      </w:pPr>
+    </w:p>
+    <w:p>
+      <w:pPr>
+        <w:pStyle w:val="normal0"/>
+        <w:rPr>
+          <w:b/>
+          <w:sz w:val="28"/>
+          <w:szCs w:val="28"/>
+          <w:lang w:val="en-US"/>
+        </w:rPr>
+      </w:pPr>
+    </w:p>
+    <w:p>
+      <w:pPr>
+        <w:pStyle w:val="normal0"/>
+        <w:rPr>
+          <w:b/>
+          <w:sz w:val="28"/>
+          <w:szCs w:val="28"/>
+          <w:lang w:val="en-US"/>
+        </w:rPr>
+      </w:pPr>
+    </w:p>
+    <w:p>
+      <w:pPr>
+        <w:pStyle w:val="normal0"/>
+        <w:rPr>
+          <w:b/>
+          <w:sz w:val="28"/>
+          <w:szCs w:val="28"/>
+          <w:lang w:val="en-US"/>
+        </w:rPr>
+      </w:pPr>
+    </w:p>
+    <w:p>
+      <w:pPr>
+        <w:pStyle w:val="normal0"/>
+        <w:rPr>
+          <w:b/>
+          <w:sz w:val="28"/>
+          <w:szCs w:val="28"/>
+          <w:lang w:val="en-US"/>
+        </w:rPr>
+      </w:pPr>
+      <w:r>
+        <w:rPr>
+          <w:b/>
+          <w:sz w:val="28"/>
+          <w:szCs w:val="28"/>
+          <w:lang w:val="en-US"/>
+        </w:rPr>
+        <w:lastRenderedPageBreak/>
+        <w:t>Load test case Start chatting</w:t>
+      </w:r>
+      <w:r>
+        <w:rPr>
+          <w:b/>
+          <w:sz w:val="28"/>
+          <w:szCs w:val="28"/>
+          <w:lang w:val="en-US"/>
+        </w:rPr>
+        <w:t>:</w:t>
+      </w:r>
+    </w:p>
+    <w:p>
+      <w:pPr>
+        <w:pStyle w:val="normal0"/>
+        <w:rPr>
+          <w:sz w:val="28"/>
+          <w:szCs w:val="28"/>
+          <w:lang w:val="en-US"/>
+        </w:rPr>
+      </w:pPr>
+    </w:p>
+    <w:p>
+      <w:pPr>
+        <w:pStyle w:val="normal0"/>
+        <w:rPr>
+          <w:sz w:val="28"/>
+          <w:szCs w:val="28"/>
+          <w:lang w:val="en-US"/>
+        </w:rPr>
+      </w:pPr>
+      <w:r>
+        <w:rPr>
+          <w:sz w:val="28"/>
+          <w:szCs w:val="28"/>
+          <w:lang w:val="en-US"/>
+        </w:rPr>
+        <w:t xml:space="preserve">Showing the time it takes between the </w:t>
+      </w:r>
+      <w:proofErr w:type="gramStart"/>
+      <w:r>
+        <w:rPr>
+          <w:sz w:val="28"/>
+          <w:szCs w:val="28"/>
+          <w:lang w:val="en-US"/>
+        </w:rPr>
+        <w:t>user</w:t>
+      </w:r>
+      <w:proofErr w:type="gramEnd"/>
+      <w:r>
+        <w:rPr>
+          <w:sz w:val="28"/>
+          <w:szCs w:val="28"/>
+          <w:lang w:val="en-US"/>
+        </w:rPr>
+        <w:t xml:space="preserve"> </w:t>
+      </w:r>
+      <w:r>
+        <w:rPr>
+          <w:sz w:val="28"/>
+          <w:szCs w:val="28"/>
+          <w:lang w:val="en-US"/>
+        </w:rPr>
+        <w:t>clicking start chatting</w:t>
+      </w:r>
+      <w:r>
+        <w:rPr>
+          <w:sz w:val="28"/>
+          <w:szCs w:val="28"/>
+          <w:lang w:val="en-US"/>
+        </w:rPr>
+        <w:t xml:space="preserve"> until the chat starts.</w:t>
+      </w:r>
+    </w:p>
+    <w:p>
+      <w:pPr>
+        <w:pStyle w:val="normal0"/>
+        <w:rPr>
+          <w:sz w:val="28"/>
+          <w:szCs w:val="28"/>
+          <w:lang w:val="en-US"/>
+        </w:rPr>
+      </w:pPr>
+      <w:r>
+        <w:rPr>
+          <w:sz w:val="28"/>
+          <w:szCs w:val="28"/>
+          <w:lang w:val="en-US"/>
+        </w:rPr>
+        <w:t>It takes 34 milliseconds.</w:t>
+      </w:r>
+    </w:p>
+    <w:p>
+      <w:pPr>
+        <w:pStyle w:val="normal0"/>
+        <w:rPr>
+          <w:sz w:val="28"/>
+          <w:szCs w:val="28"/>
+          <w:lang w:val="en-US"/>
+        </w:rPr>
+      </w:pPr>
+    </w:p>
+    <w:p>
+      <w:pPr>
+        <w:pStyle w:val="normal0"/>
+        <w:rPr>
+          <w:b/>
+          <w:sz w:val="28"/>
+          <w:szCs w:val="28"/>
+          <w:lang w:val="en-US"/>
+        </w:rPr>
+      </w:pPr>
+      <w:r>
+        <w:rPr>
+          <w:b/>
+          <w:noProof/>
+          <w:sz w:val="28"/>
+          <w:szCs w:val="28"/>
+          <w:lang w:val="en-US"/>
+        </w:rPr>
+        <w:drawing>
+          <wp:inline distT="0" distB="0" distL="0" distR="0" wp14:anchorId="7C3F96EE" wp14:editId="1FF64050">
+            <wp:extent cx="5943600" cy="3903980"/>
+            <wp:effectExtent l="0" t="0" r="0" b="7620"/>
+            <wp:docPr id="12" name="Billede 12"/>
+            <wp:cNvGraphicFramePr>
+              <a:graphicFrameLocks xmlns:a="http://schemas.openxmlformats.org/drawingml/2006/main" noChangeAspect="1"/>
+            </wp:cNvGraphicFramePr>
+            <a:graphic xmlns:a="http://schemas.openxmlformats.org/drawingml/2006/main">
+              <a:graphicData uri="http://schemas.openxmlformats.org/drawingml/2006/picture">
+                <pic:pic xmlns:pic="http://schemas.openxmlformats.org/drawingml/2006/picture">
+                  <pic:nvPicPr>
+                    <pic:cNvPr id="0" name="Skærmbillede 2015-03-10 kl. 09.50.26.png"/>
+                    <pic:cNvPicPr/>
+                  </pic:nvPicPr>
+                  <pic:blipFill>
+                    <a:blip r:embed="rId9">
+                      <a:extLst>
+                        <a:ext uri="{28A0092B-C50C-407E-A947-70E740481C1C}">
+                          <a14:useLocalDpi xmlns:a14="http://schemas.microsoft.com/office/drawing/2010/main" val="0"/>
+                        </a:ext>
+                      </a:extLst>
+                    </a:blip>
+                    <a:stretch>
+                      <a:fillRect/>
+                    </a:stretch>
+                  </pic:blipFill>
+                  <pic:spPr>
+                    <a:xfrm>
+                      <a:off x="0" y="0"/>
+                      <a:ext cx="5943600" cy="3903980"/>
+                    </a:xfrm>
+                    <a:prstGeom prst="rect">
+                      <a:avLst/>
+                    </a:prstGeom>
+                  </pic:spPr>
+                </pic:pic>
+              </a:graphicData>
+            </a:graphic>
+          </wp:inline>
+        </w:drawing>
+      </w:r>
+    </w:p>
+    <w:p>
+      <w:pPr>
+        <w:pStyle w:val="normal0"/>
+        <w:rPr>
+          <w:b/>
+          <w:sz w:val="28"/>
+          <w:szCs w:val="28"/>
+          <w:lang w:val="en-US"/>
+        </w:rPr>
+      </w:pPr>
+    </w:p>
+    <w:p>
+      <w:pPr>
+        <w:pStyle w:val="normal0"/>
+        <w:rPr>
+          <w:b/>
+          <w:sz w:val="28"/>
+          <w:szCs w:val="28"/>
+          <w:lang w:val="en-US"/>
+        </w:rPr>
+      </w:pPr>
+    </w:p>
+    <w:p>
+      <w:pPr>
+        <w:pStyle w:val="normal0"/>
+        <w:rPr>
+          <w:b/>
+          <w:sz w:val="28"/>
+          <w:szCs w:val="28"/>
+          <w:lang w:val="en-US"/>
+        </w:rPr>
+      </w:pPr>
+    </w:p>
+    <w:p>
+      <w:pPr>
+        <w:pStyle w:val="normal0"/>
+        <w:rPr>
+          <w:b/>
+          <w:sz w:val="28"/>
+          <w:szCs w:val="28"/>
+          <w:lang w:val="en-US"/>
+        </w:rPr>
+      </w:pPr>
+    </w:p>
+    <w:p>
+      <w:pPr>
+        <w:pStyle w:val="normal0"/>
+        <w:rPr>
+          <w:b/>
+          <w:sz w:val="28"/>
+          <w:szCs w:val="28"/>
+          <w:lang w:val="en-US"/>
+        </w:rPr>
+      </w:pPr>
+    </w:p>
+    <w:p>
+      <w:pPr>
+        <w:pStyle w:val="normal0"/>
+        <w:rPr>
+          <w:b/>
+          <w:sz w:val="28"/>
+          <w:szCs w:val="28"/>
+          <w:lang w:val="en-US"/>
+        </w:rPr>
+      </w:pPr>
+    </w:p>
+    <w:p>
+      <w:pPr>
+        <w:pStyle w:val="normal0"/>
+        <w:rPr>
+          <w:b/>
+          <w:sz w:val="28"/>
+          <w:szCs w:val="28"/>
+          <w:lang w:val="en-US"/>
+        </w:rPr>
+      </w:pPr>
+    </w:p>
+    <w:p>
+      <w:pPr>
+        <w:pStyle w:val="normal0"/>
+        <w:rPr>
+          <w:b/>
+          <w:sz w:val="28"/>
+          <w:szCs w:val="28"/>
+          <w:lang w:val="en-US"/>
+        </w:rPr>
+      </w:pPr>
+    </w:p>
+    <w:p>
+      <w:pPr>
+        <w:pStyle w:val="normal0"/>
+        <w:rPr>
+          <w:b/>
+          <w:sz w:val="28"/>
+          <w:szCs w:val="28"/>
+          <w:lang w:val="en-US"/>
+        </w:rPr>
+      </w:pPr>
+    </w:p>
+    <w:p>
+      <w:pPr>
+        <w:pStyle w:val="normal0"/>
+        <w:rPr>
+          <w:b/>
+          <w:sz w:val="28"/>
+          <w:szCs w:val="28"/>
+          <w:lang w:val="en-US"/>
+        </w:rPr>
+      </w:pPr>
+    </w:p>
+    <w:p>
+      <w:pPr>
+        <w:pStyle w:val="normal0"/>
+        <w:rPr>
+          <w:b/>
+          <w:sz w:val="28"/>
+          <w:szCs w:val="28"/>
+          <w:lang w:val="en-US"/>
+        </w:rPr>
+      </w:pPr>
+    </w:p>
+    <w:p>
+      <w:pPr>
+        <w:pStyle w:val="normal0"/>
+        <w:rPr>
+          <w:b/>
+          <w:sz w:val="28"/>
+          <w:szCs w:val="28"/>
+          <w:lang w:val="en-US"/>
+        </w:rPr>
+      </w:pPr>
+    </w:p>
+    <w:p>
+      <w:pPr>
+        <w:pStyle w:val="normal0"/>
+        <w:rPr>
+          <w:b/>
+          <w:sz w:val="28"/>
+          <w:szCs w:val="28"/>
+          <w:lang w:val="en-US"/>
+        </w:rPr>
+      </w:pPr>
+    </w:p>
+    <w:p>
+      <w:pPr>
+        <w:pStyle w:val="normal0"/>
+        <w:rPr>
+          <w:b/>
+          <w:sz w:val="28"/>
+          <w:szCs w:val="28"/>
+          <w:lang w:val="en-US"/>
+        </w:rPr>
+      </w:pPr>
+      <w:r>
+        <w:rPr>
+          <w:b/>
           <w:sz w:val="28"/>
           <w:szCs w:val="28"/>
           <w:lang w:val="en-US"/>
         </w:rPr>
         <w:t>Stress Test</w:t>
       </w:r>
+    </w:p>
+    <w:p>
+      <w:pPr>
+        <w:pStyle w:val="normal0"/>
+        <w:rPr>
+          <w:sz w:val="28"/>
+          <w:szCs w:val="28"/>
+          <w:lang w:val="en-US"/>
+        </w:rPr>
+      </w:pPr>
       <w:r>
         <w:rPr>
           <w:sz w:val="28"/>
@@ -1963,184 +2918,544 @@
     </w:p>
     <w:p>
       <w:pPr>
-        <w:pStyle w:val="normal0"/>
-        <w:rPr>
-          <w:sz w:val="28"/>
-          <w:szCs w:val="28"/>
-          <w:lang w:val="en-US"/>
-        </w:rPr>
-      </w:pPr>
-    </w:p>
-    <w:p>
-      <w:pPr>
-        <w:pStyle w:val="normal0"/>
-        <w:rPr>
-          <w:sz w:val="28"/>
-          <w:szCs w:val="28"/>
-          <w:lang w:val="en-US"/>
-        </w:rPr>
-      </w:pPr>
-    </w:p>
-    <w:p>
-      <w:pPr>
-        <w:pStyle w:val="normal0"/>
-        <w:rPr>
-          <w:sz w:val="28"/>
-          <w:szCs w:val="28"/>
-          <w:lang w:val="en-US"/>
-        </w:rPr>
-      </w:pPr>
-    </w:p>
-    <w:p>
-      <w:pPr>
-        <w:pStyle w:val="normal0"/>
-        <w:rPr>
-          <w:sz w:val="28"/>
-          <w:szCs w:val="28"/>
-          <w:lang w:val="en-US"/>
-        </w:rPr>
-      </w:pPr>
-    </w:p>
-    <w:p>
-      <w:pPr>
-        <w:pStyle w:val="normal0"/>
-        <w:rPr>
-          <w:sz w:val="28"/>
-          <w:szCs w:val="28"/>
-          <w:lang w:val="en-US"/>
-        </w:rPr>
-      </w:pPr>
-    </w:p>
-    <w:p>
-      <w:pPr>
-        <w:pStyle w:val="normal0"/>
-        <w:rPr>
-          <w:sz w:val="28"/>
-          <w:szCs w:val="28"/>
-          <w:lang w:val="en-US"/>
-        </w:rPr>
-      </w:pPr>
-    </w:p>
-    <w:p>
-      <w:pPr>
-        <w:pStyle w:val="normal0"/>
-        <w:rPr>
-          <w:sz w:val="28"/>
-          <w:szCs w:val="28"/>
-          <w:lang w:val="en-US"/>
-        </w:rPr>
-      </w:pPr>
-    </w:p>
-    <w:p>
-      <w:pPr>
-        <w:pStyle w:val="normal0"/>
-        <w:rPr>
-          <w:sz w:val="28"/>
-          <w:szCs w:val="28"/>
-          <w:lang w:val="en-US"/>
-        </w:rPr>
-      </w:pPr>
-    </w:p>
-    <w:p>
-      <w:pPr>
-        <w:pStyle w:val="normal0"/>
-        <w:rPr>
-          <w:sz w:val="28"/>
-          <w:szCs w:val="28"/>
-          <w:lang w:val="en-US"/>
-        </w:rPr>
-      </w:pPr>
-    </w:p>
-    <w:p>
-      <w:pPr>
-        <w:pStyle w:val="normal0"/>
-        <w:rPr>
-          <w:sz w:val="28"/>
-          <w:szCs w:val="28"/>
-          <w:lang w:val="en-US"/>
-        </w:rPr>
-      </w:pPr>
-    </w:p>
-    <w:p>
-      <w:pPr>
-        <w:pStyle w:val="normal0"/>
-        <w:rPr>
-          <w:sz w:val="28"/>
-          <w:szCs w:val="28"/>
-          <w:lang w:val="en-US"/>
-        </w:rPr>
-      </w:pPr>
-    </w:p>
-    <w:p>
-      <w:pPr>
-        <w:pStyle w:val="normal0"/>
-        <w:rPr>
-          <w:sz w:val="28"/>
-          <w:szCs w:val="28"/>
-          <w:lang w:val="en-US"/>
-        </w:rPr>
-      </w:pPr>
-    </w:p>
-    <w:p>
-      <w:pPr>
-        <w:pStyle w:val="normal0"/>
-        <w:rPr>
-          <w:sz w:val="28"/>
-          <w:szCs w:val="28"/>
-          <w:lang w:val="en-US"/>
-        </w:rPr>
-      </w:pPr>
-    </w:p>
-    <w:p>
-      <w:pPr>
-        <w:pStyle w:val="normal0"/>
-        <w:rPr>
-          <w:sz w:val="28"/>
-          <w:szCs w:val="28"/>
-          <w:lang w:val="en-US"/>
-        </w:rPr>
-      </w:pPr>
-    </w:p>
-    <w:p>
-      <w:pPr>
-        <w:pStyle w:val="normal0"/>
-        <w:rPr>
-          <w:sz w:val="28"/>
-          <w:szCs w:val="28"/>
-          <w:lang w:val="en-US"/>
-        </w:rPr>
-      </w:pPr>
-    </w:p>
-    <w:p>
-      <w:pPr>
-        <w:pStyle w:val="normal0"/>
-        <w:rPr>
-          <w:sz w:val="28"/>
-          <w:szCs w:val="28"/>
-          <w:lang w:val="en-US"/>
-        </w:rPr>
-      </w:pPr>
-    </w:p>
-    <w:p>
-      <w:pPr>
-        <w:pStyle w:val="Heading7"/>
-        <w:rPr>
-          <w:rStyle w:val="Emphasis"/>
+        <w:rPr>
+          <w:rFonts w:eastAsia="Times New Roman"/>
+          <w:color w:val="auto"/>
+          <w:sz w:val="28"/>
+          <w:szCs w:val="28"/>
+        </w:rPr>
+      </w:pPr>
+      <w:r>
+        <w:rPr>
+          <w:rFonts w:eastAsia="Times New Roman"/>
+          <w:color w:val="111111"/>
+          <w:sz w:val="28"/>
+          <w:szCs w:val="28"/>
+          <w:shd w:val="clear" w:color="auto" w:fill="FFFFFF"/>
+        </w:rPr>
+        <w:t>Stress testing is the testing to evaluate how system behaves under unfavorable conditions.</w:t>
+      </w:r>
+      <w:r>
+        <w:rPr>
+          <w:rFonts w:eastAsia="Times New Roman"/>
+          <w:color w:val="111111"/>
+          <w:sz w:val="28"/>
+          <w:szCs w:val="28"/>
+          <w:shd w:val="clear" w:color="auto" w:fill="FFFFFF"/>
+        </w:rPr>
+        <w:t xml:space="preserve"> </w:t>
+      </w:r>
+    </w:p>
+    <w:p>
+      <w:pPr>
+        <w:rPr>
+          <w:rFonts w:eastAsia="Times New Roman"/>
+          <w:color w:val="222222"/>
+          <w:sz w:val="28"/>
+          <w:szCs w:val="28"/>
+          <w:shd w:val="clear" w:color="auto" w:fill="FFFFFF"/>
+        </w:rPr>
+      </w:pPr>
+      <w:r>
+        <w:rPr>
+          <w:rFonts w:eastAsia="Times New Roman"/>
+          <w:color w:val="111111"/>
+          <w:sz w:val="28"/>
+          <w:szCs w:val="28"/>
+          <w:shd w:val="clear" w:color="auto" w:fill="FFFFFF"/>
+        </w:rPr>
+        <w:t xml:space="preserve">In </w:t>
+      </w:r>
+      <w:proofErr w:type="spellStart"/>
+      <w:r>
+        <w:rPr>
+          <w:rFonts w:eastAsia="Times New Roman"/>
+          <w:color w:val="111111"/>
+          <w:sz w:val="28"/>
+          <w:szCs w:val="28"/>
+          <w:shd w:val="clear" w:color="auto" w:fill="FFFFFF"/>
+        </w:rPr>
+        <w:t>JMeter</w:t>
+      </w:r>
+      <w:proofErr w:type="spellEnd"/>
+      <w:r>
+        <w:rPr>
+          <w:rFonts w:eastAsia="Times New Roman"/>
+          <w:color w:val="111111"/>
+          <w:sz w:val="28"/>
+          <w:szCs w:val="28"/>
+          <w:shd w:val="clear" w:color="auto" w:fill="FFFFFF"/>
+        </w:rPr>
+        <w:t xml:space="preserve"> testing tool we tried to test our system</w:t>
+      </w:r>
+      <w:r>
+        <w:rPr>
+          <w:rFonts w:eastAsia="Times New Roman"/>
+          <w:color w:val="222222"/>
+          <w:sz w:val="28"/>
+          <w:szCs w:val="28"/>
+          <w:shd w:val="clear" w:color="auto" w:fill="FFFFFF"/>
+        </w:rPr>
+        <w:t xml:space="preserve"> by specifying th</w:t>
+      </w:r>
+      <w:r>
+        <w:rPr>
+          <w:rFonts w:eastAsia="Times New Roman"/>
+          <w:color w:val="222222"/>
+          <w:sz w:val="28"/>
+          <w:szCs w:val="28"/>
+          <w:shd w:val="clear" w:color="auto" w:fill="FFFFFF"/>
+        </w:rPr>
+        <w:t xml:space="preserve">e number of transactions and number </w:t>
+      </w:r>
+      <w:r>
+        <w:rPr>
+          <w:rFonts w:eastAsia="Times New Roman"/>
+          <w:color w:val="222222"/>
+          <w:sz w:val="28"/>
+          <w:szCs w:val="28"/>
+          <w:shd w:val="clear" w:color="auto" w:fill="FFFFFF"/>
+        </w:rPr>
+        <w:t>of threads</w:t>
+      </w:r>
+      <w:r>
+        <w:rPr>
+          <w:rFonts w:eastAsia="Times New Roman"/>
+          <w:color w:val="222222"/>
+          <w:sz w:val="28"/>
+          <w:szCs w:val="28"/>
+          <w:shd w:val="clear" w:color="auto" w:fill="FFFFFF"/>
+        </w:rPr>
+        <w:t xml:space="preserve"> and the number of users.</w:t>
+      </w:r>
+      <w:r>
+        <w:rPr>
+          <w:rFonts w:eastAsia="Times New Roman"/>
+          <w:color w:val="222222"/>
+          <w:sz w:val="28"/>
+          <w:szCs w:val="28"/>
+          <w:shd w:val="clear" w:color="auto" w:fill="FFFFFF"/>
+        </w:rPr>
+        <w:t xml:space="preserve"> </w:t>
+      </w:r>
+      <w:proofErr w:type="spellStart"/>
+      <w:r>
+        <w:rPr>
+          <w:rFonts w:eastAsia="Times New Roman"/>
+          <w:color w:val="222222"/>
+          <w:sz w:val="28"/>
+          <w:szCs w:val="28"/>
+          <w:shd w:val="clear" w:color="auto" w:fill="FFFFFF"/>
+        </w:rPr>
+        <w:t>JMeter</w:t>
+      </w:r>
+      <w:proofErr w:type="spellEnd"/>
+      <w:r>
+        <w:rPr>
+          <w:rFonts w:eastAsia="Times New Roman"/>
+          <w:color w:val="222222"/>
+          <w:sz w:val="28"/>
+          <w:szCs w:val="28"/>
+          <w:shd w:val="clear" w:color="auto" w:fill="FFFFFF"/>
+        </w:rPr>
+        <w:t xml:space="preserve"> is for the web biased systems, and the version that could test our application is not free and would cost us about 1000$.</w:t>
+      </w:r>
+    </w:p>
+    <w:p>
+      <w:pPr>
+        <w:rPr>
+          <w:rFonts w:eastAsia="Times New Roman"/>
+          <w:color w:val="222222"/>
+          <w:sz w:val="28"/>
+          <w:szCs w:val="28"/>
+          <w:shd w:val="clear" w:color="auto" w:fill="FFFFFF"/>
+        </w:rPr>
+      </w:pPr>
+    </w:p>
+    <w:p>
+      <w:pPr>
+        <w:rPr>
+          <w:rFonts w:eastAsia="Times New Roman"/>
+          <w:color w:val="auto"/>
+          <w:sz w:val="28"/>
+          <w:szCs w:val="28"/>
+        </w:rPr>
+      </w:pPr>
+      <w:r>
+        <w:rPr>
+          <w:rFonts w:eastAsia="Times New Roman"/>
+          <w:color w:val="222222"/>
+          <w:sz w:val="28"/>
+          <w:szCs w:val="28"/>
+          <w:shd w:val="clear" w:color="auto" w:fill="FFFFFF"/>
+        </w:rPr>
+        <w:t xml:space="preserve">This is why we have test our program by written </w:t>
+      </w:r>
+      <w:proofErr w:type="spellStart"/>
+      <w:proofErr w:type="gramStart"/>
+      <w:r>
+        <w:rPr>
+          <w:rFonts w:ascii="Monaco" w:hAnsi="Monaco" w:cs="Monaco"/>
+          <w:szCs w:val="22"/>
+        </w:rPr>
+        <w:t>System.</w:t>
+      </w:r>
+      <w:r>
+        <w:rPr>
+          <w:rFonts w:ascii="Monaco" w:hAnsi="Monaco" w:cs="Monaco"/>
+          <w:b/>
+          <w:bCs/>
+          <w:i/>
+          <w:iCs/>
+          <w:color w:val="0000C0"/>
+          <w:szCs w:val="22"/>
+        </w:rPr>
+        <w:t>out</w:t>
+      </w:r>
+      <w:r>
+        <w:rPr>
+          <w:rFonts w:ascii="Monaco" w:hAnsi="Monaco" w:cs="Monaco"/>
+          <w:szCs w:val="22"/>
+        </w:rPr>
+        <w:t>.println</w:t>
+      </w:r>
+      <w:proofErr w:type="spellEnd"/>
+      <w:r>
+        <w:rPr>
+          <w:rFonts w:ascii="Monaco" w:hAnsi="Monaco" w:cs="Monaco"/>
+          <w:sz w:val="28"/>
+          <w:szCs w:val="28"/>
+        </w:rPr>
+        <w:t>(</w:t>
+      </w:r>
+      <w:proofErr w:type="gramEnd"/>
+      <w:r>
+        <w:rPr>
+          <w:rFonts w:ascii="Monaco" w:hAnsi="Monaco" w:cs="Monaco"/>
+          <w:sz w:val="28"/>
+          <w:szCs w:val="28"/>
+        </w:rPr>
+        <w:t>)</w:t>
+      </w:r>
+      <w:r>
+        <w:rPr>
+          <w:rFonts w:ascii="Monaco" w:hAnsi="Monaco" w:cs="Monaco"/>
+          <w:sz w:val="28"/>
+          <w:szCs w:val="28"/>
+        </w:rPr>
+        <w:t>i</w:t>
+      </w:r>
+      <w:r>
+        <w:rPr>
+          <w:rFonts w:eastAsia="Times New Roman" w:cs="Times New Roman"/>
+          <w:color w:val="111111"/>
+          <w:sz w:val="28"/>
+          <w:szCs w:val="28"/>
+          <w:shd w:val="clear" w:color="auto" w:fill="FFFFFF"/>
+        </w:rPr>
+        <w:t>n the code.</w:t>
+      </w:r>
+    </w:p>
+    <w:p>
+      <w:pPr>
+        <w:pStyle w:val="normal0"/>
+        <w:rPr>
+          <w:sz w:val="28"/>
+          <w:szCs w:val="28"/>
+          <w:lang w:val="en-US"/>
+        </w:rPr>
+      </w:pPr>
+    </w:p>
+    <w:p>
+      <w:pPr>
+        <w:pStyle w:val="normal0"/>
+        <w:rPr>
+          <w:sz w:val="28"/>
+          <w:szCs w:val="28"/>
+          <w:lang w:val="en-US"/>
+        </w:rPr>
+      </w:pPr>
+      <w:bookmarkStart w:id="10" w:name="_GoBack"/>
+      <w:bookmarkEnd w:id="10"/>
+    </w:p>
+    <w:p>
+      <w:pPr>
+        <w:pStyle w:val="normal0"/>
+        <w:rPr>
+          <w:sz w:val="28"/>
+          <w:szCs w:val="28"/>
+          <w:lang w:val="en-US"/>
+        </w:rPr>
+      </w:pPr>
+    </w:p>
+    <w:p>
+      <w:pPr>
+        <w:pStyle w:val="normal0"/>
+        <w:rPr>
+          <w:sz w:val="28"/>
+          <w:szCs w:val="28"/>
+          <w:lang w:val="en-US"/>
+        </w:rPr>
+      </w:pPr>
+    </w:p>
+    <w:p>
+      <w:pPr>
+        <w:pStyle w:val="normal0"/>
+        <w:rPr>
+          <w:sz w:val="28"/>
+          <w:szCs w:val="28"/>
+          <w:lang w:val="en-US"/>
+        </w:rPr>
+      </w:pPr>
+    </w:p>
+    <w:p>
+      <w:pPr>
+        <w:pStyle w:val="normal0"/>
+        <w:rPr>
+          <w:sz w:val="28"/>
+          <w:szCs w:val="28"/>
+          <w:lang w:val="en-US"/>
+        </w:rPr>
+      </w:pPr>
+    </w:p>
+    <w:p>
+      <w:pPr>
+        <w:pStyle w:val="normal0"/>
+        <w:rPr>
+          <w:sz w:val="28"/>
+          <w:szCs w:val="28"/>
+          <w:lang w:val="en-US"/>
+        </w:rPr>
+      </w:pPr>
+    </w:p>
+    <w:p>
+      <w:pPr>
+        <w:pStyle w:val="normal0"/>
+        <w:rPr>
+          <w:sz w:val="28"/>
+          <w:szCs w:val="28"/>
+          <w:lang w:val="en-US"/>
+        </w:rPr>
+      </w:pPr>
+    </w:p>
+    <w:p>
+      <w:pPr>
+        <w:pStyle w:val="normal0"/>
+        <w:rPr>
+          <w:sz w:val="28"/>
+          <w:szCs w:val="28"/>
+          <w:lang w:val="en-US"/>
+        </w:rPr>
+      </w:pPr>
+    </w:p>
+    <w:p>
+      <w:pPr>
+        <w:pStyle w:val="normal0"/>
+        <w:rPr>
+          <w:sz w:val="28"/>
+          <w:szCs w:val="28"/>
+          <w:lang w:val="en-US"/>
+        </w:rPr>
+      </w:pPr>
+    </w:p>
+    <w:p>
+      <w:pPr>
+        <w:pStyle w:val="normal0"/>
+        <w:rPr>
+          <w:sz w:val="28"/>
+          <w:szCs w:val="28"/>
+          <w:lang w:val="en-US"/>
+        </w:rPr>
+      </w:pPr>
+    </w:p>
+    <w:p>
+      <w:pPr>
+        <w:pStyle w:val="normal0"/>
+        <w:rPr>
+          <w:sz w:val="28"/>
+          <w:szCs w:val="28"/>
+          <w:lang w:val="en-US"/>
+        </w:rPr>
+      </w:pPr>
+    </w:p>
+    <w:p>
+      <w:pPr>
+        <w:pStyle w:val="normal0"/>
+        <w:rPr>
+          <w:sz w:val="28"/>
+          <w:szCs w:val="28"/>
+          <w:lang w:val="en-US"/>
+        </w:rPr>
+      </w:pPr>
+    </w:p>
+    <w:p>
+      <w:pPr>
+        <w:pStyle w:val="normal0"/>
+        <w:rPr>
+          <w:sz w:val="28"/>
+          <w:szCs w:val="28"/>
+          <w:lang w:val="en-US"/>
+        </w:rPr>
+      </w:pPr>
+    </w:p>
+    <w:p>
+      <w:pPr>
+        <w:pStyle w:val="normal0"/>
+        <w:rPr>
+          <w:sz w:val="28"/>
+          <w:szCs w:val="28"/>
+          <w:lang w:val="en-US"/>
+        </w:rPr>
+      </w:pPr>
+    </w:p>
+    <w:p>
+      <w:pPr>
+        <w:pStyle w:val="normal0"/>
+        <w:rPr>
+          <w:sz w:val="28"/>
+          <w:szCs w:val="28"/>
+          <w:lang w:val="en-US"/>
+        </w:rPr>
+      </w:pPr>
+    </w:p>
+    <w:p>
+      <w:pPr>
+        <w:pStyle w:val="normal0"/>
+        <w:rPr>
+          <w:sz w:val="28"/>
+          <w:szCs w:val="28"/>
+          <w:lang w:val="en-US"/>
+        </w:rPr>
+      </w:pPr>
+    </w:p>
+    <w:p>
+      <w:pPr>
+        <w:pStyle w:val="normal0"/>
+        <w:rPr>
+          <w:sz w:val="28"/>
+          <w:szCs w:val="28"/>
+          <w:lang w:val="en-US"/>
+        </w:rPr>
+      </w:pPr>
+    </w:p>
+    <w:p>
+      <w:pPr>
+        <w:pStyle w:val="normal0"/>
+        <w:rPr>
+          <w:sz w:val="28"/>
+          <w:szCs w:val="28"/>
+          <w:lang w:val="en-US"/>
+        </w:rPr>
+      </w:pPr>
+    </w:p>
+    <w:p>
+      <w:pPr>
+        <w:pStyle w:val="normal0"/>
+        <w:rPr>
+          <w:sz w:val="28"/>
+          <w:szCs w:val="28"/>
+          <w:lang w:val="en-US"/>
+        </w:rPr>
+      </w:pPr>
+    </w:p>
+    <w:p>
+      <w:pPr>
+        <w:pStyle w:val="normal0"/>
+        <w:rPr>
+          <w:sz w:val="28"/>
+          <w:szCs w:val="28"/>
+          <w:lang w:val="en-US"/>
+        </w:rPr>
+      </w:pPr>
+    </w:p>
+    <w:p>
+      <w:pPr>
+        <w:pStyle w:val="normal0"/>
+        <w:rPr>
+          <w:sz w:val="28"/>
+          <w:szCs w:val="28"/>
+          <w:lang w:val="en-US"/>
+        </w:rPr>
+      </w:pPr>
+    </w:p>
+    <w:p>
+      <w:pPr>
+        <w:pStyle w:val="normal0"/>
+        <w:rPr>
+          <w:sz w:val="28"/>
+          <w:szCs w:val="28"/>
+          <w:lang w:val="en-US"/>
+        </w:rPr>
+      </w:pPr>
+    </w:p>
+    <w:p>
+      <w:pPr>
+        <w:pStyle w:val="normal0"/>
+        <w:rPr>
+          <w:sz w:val="28"/>
+          <w:szCs w:val="28"/>
+          <w:lang w:val="en-US"/>
+        </w:rPr>
+      </w:pPr>
+    </w:p>
+    <w:p>
+      <w:pPr>
+        <w:pStyle w:val="normal0"/>
+        <w:rPr>
+          <w:sz w:val="28"/>
+          <w:szCs w:val="28"/>
+          <w:lang w:val="en-US"/>
+        </w:rPr>
+      </w:pPr>
+    </w:p>
+    <w:p>
+      <w:pPr>
+        <w:pStyle w:val="normal0"/>
+        <w:rPr>
+          <w:sz w:val="28"/>
+          <w:szCs w:val="28"/>
+          <w:lang w:val="en-US"/>
+        </w:rPr>
+      </w:pPr>
+    </w:p>
+    <w:p>
+      <w:pPr>
+        <w:pStyle w:val="normal0"/>
+        <w:rPr>
+          <w:sz w:val="28"/>
+          <w:szCs w:val="28"/>
+          <w:lang w:val="en-US"/>
+        </w:rPr>
+      </w:pPr>
+    </w:p>
+    <w:p>
+      <w:pPr>
+        <w:pStyle w:val="normal0"/>
+        <w:rPr>
+          <w:sz w:val="28"/>
+          <w:szCs w:val="28"/>
+          <w:lang w:val="en-US"/>
+        </w:rPr>
+      </w:pPr>
+    </w:p>
+    <w:p>
+      <w:pPr>
+        <w:pStyle w:val="Overskrift7"/>
+        <w:rPr>
+          <w:rStyle w:val="Fremhvning"/>
           <w:rFonts w:ascii="Arial" w:hAnsi="Arial" w:cs="Arial"/>
           <w:b/>
           <w:sz w:val="28"/>
           <w:szCs w:val="28"/>
-          <w:lang w:val="en-US"/>
-        </w:rPr>
-      </w:pPr>
-      <w:r>
-        <w:rPr>
-          <w:rStyle w:val="Emphasis"/>
+        </w:rPr>
+      </w:pPr>
+      <w:r>
+        <w:rPr>
+          <w:rStyle w:val="Fremhvning"/>
           <w:rFonts w:ascii="Arial" w:hAnsi="Arial" w:cs="Arial"/>
           <w:b/>
           <w:sz w:val="28"/>
           <w:szCs w:val="28"/>
-          <w:lang w:val="en-US"/>
         </w:rPr>
         <w:t xml:space="preserve">Screenshots of memory usage: </w:t>
       </w:r>
@@ -2150,26 +3465,24 @@
         <w:rPr>
           <w:sz w:val="28"/>
           <w:szCs w:val="28"/>
-          <w:lang w:val="en-US"/>
-        </w:rPr>
-      </w:pPr>
-    </w:p>
-    <w:p>
-      <w:pPr>
-        <w:pStyle w:val="normal0"/>
-        <w:rPr>
-          <w:sz w:val="28"/>
-          <w:szCs w:val="28"/>
-          <w:lang w:val="en-US"/>
-        </w:rPr>
-      </w:pPr>
-      <w:r>
-        <w:rPr>
-          <w:sz w:val="28"/>
-          <w:szCs w:val="28"/>
-          <w:lang w:val="en-US"/>
-        </w:rPr>
-        <w:lastRenderedPageBreak/>
+        </w:rPr>
+      </w:pPr>
+    </w:p>
+    <w:p>
+      <w:pPr>
+        <w:pStyle w:val="normal0"/>
+        <w:rPr>
+          <w:sz w:val="28"/>
+          <w:szCs w:val="28"/>
+          <w:lang w:val="en-US"/>
+        </w:rPr>
+      </w:pPr>
+      <w:r>
+        <w:rPr>
+          <w:sz w:val="28"/>
+          <w:szCs w:val="28"/>
+          <w:lang w:val="en-US"/>
+        </w:rPr>
         <w:t>1.Lunching the Application</w:t>
       </w:r>
       <w:r>
@@ -2177,7 +3490,7 @@
           <w:noProof/>
           <w:sz w:val="28"/>
           <w:szCs w:val="28"/>
-          <w:lang w:val="en-US" w:eastAsia="en-US"/>
+          <w:lang w:val="en-US"/>
         </w:rPr>
         <w:drawing>
           <wp:inline distT="0" distB="0" distL="0" distR="0" wp14:anchorId="4B42C19F" wp14:editId="4B586198">
@@ -2195,7 +3508,7 @@
                     <pic:cNvPicPr/>
                   </pic:nvPicPr>
                   <pic:blipFill>
-                    <a:blip r:embed="rId14">
+                    <a:blip r:embed="rId10">
                       <a:extLst>
                         <a:ext uri="{28A0092B-C50C-407E-A947-70E740481C1C}">
                           <a14:useLocalDpi xmlns:a14="http://schemas.microsoft.com/office/drawing/2010/main" val="0"/>
@@ -2311,33 +3624,12 @@
           <w:lang w:val="en-US"/>
         </w:rPr>
       </w:pPr>
-    </w:p>
-    <w:p>
-      <w:pPr>
-        <w:pStyle w:val="normal0"/>
-        <w:rPr>
-          <w:sz w:val="28"/>
-          <w:szCs w:val="28"/>
-          <w:lang w:val="en-US"/>
-        </w:rPr>
-      </w:pPr>
-    </w:p>
-    <w:p>
-      <w:pPr>
-        <w:pStyle w:val="normal0"/>
-        <w:rPr>
-          <w:sz w:val="28"/>
-          <w:szCs w:val="28"/>
-          <w:lang w:val="en-US"/>
-        </w:rPr>
-      </w:pPr>
-      <w:r>
-        <w:rPr>
-          <w:sz w:val="28"/>
-          <w:szCs w:val="28"/>
-          <w:lang w:val="en-US"/>
-        </w:rPr>
-        <w:lastRenderedPageBreak/>
+      <w:r>
+        <w:rPr>
+          <w:sz w:val="28"/>
+          <w:szCs w:val="28"/>
+          <w:lang w:val="en-US"/>
+        </w:rPr>
         <w:t>2. Starting the Server</w:t>
       </w:r>
     </w:p>
@@ -2365,7 +3657,7 @@
           <w:noProof/>
           <w:sz w:val="28"/>
           <w:szCs w:val="28"/>
-          <w:lang w:val="en-US" w:eastAsia="en-US"/>
+          <w:lang w:val="en-US"/>
         </w:rPr>
         <w:drawing>
           <wp:inline distT="0" distB="0" distL="0" distR="0" wp14:anchorId="48F44BEE" wp14:editId="4963FCCA">
@@ -2383,7 +3675,7 @@
                     <pic:cNvPicPr/>
                   </pic:nvPicPr>
                   <pic:blipFill>
-                    <a:blip r:embed="rId15">
+                    <a:blip r:embed="rId11">
                       <a:extLst>
                         <a:ext uri="{28A0092B-C50C-407E-A947-70E740481C1C}">
                           <a14:useLocalDpi xmlns:a14="http://schemas.microsoft.com/office/drawing/2010/main" val="0"/>
@@ -2525,7 +3817,6 @@
           <w:szCs w:val="28"/>
           <w:lang w:val="en-US"/>
         </w:rPr>
-        <w:lastRenderedPageBreak/>
         <w:t>3. Starting the Client</w:t>
       </w:r>
     </w:p>
@@ -2538,12 +3829,22 @@
           <w:lang w:val="en-US"/>
         </w:rPr>
       </w:pPr>
+    </w:p>
+    <w:p>
+      <w:pPr>
+        <w:pStyle w:val="normal0"/>
+        <w:rPr>
+          <w:sz w:val="28"/>
+          <w:szCs w:val="28"/>
+          <w:lang w:val="en-US"/>
+        </w:rPr>
+      </w:pPr>
       <w:r>
         <w:rPr>
           <w:noProof/>
           <w:sz w:val="28"/>
           <w:szCs w:val="28"/>
-          <w:lang w:val="en-US" w:eastAsia="en-US"/>
+          <w:lang w:val="en-US"/>
         </w:rPr>
         <w:drawing>
           <wp:inline distT="0" distB="0" distL="0" distR="0" wp14:anchorId="4E0B333C" wp14:editId="7D992640">
@@ -2561,7 +3862,7 @@
                     <pic:cNvPicPr/>
                   </pic:nvPicPr>
                   <pic:blipFill>
-                    <a:blip r:embed="rId16">
+                    <a:blip r:embed="rId12">
                       <a:extLst>
                         <a:ext uri="{28A0092B-C50C-407E-A947-70E740481C1C}">
                           <a14:useLocalDpi xmlns:a14="http://schemas.microsoft.com/office/drawing/2010/main" val="0"/>
@@ -2652,6 +3953,66 @@
       <w:pPr>
         <w:pStyle w:val="normal0"/>
         <w:rPr>
+          <w:sz w:val="28"/>
+          <w:szCs w:val="28"/>
+          <w:lang w:val="en-US"/>
+        </w:rPr>
+      </w:pPr>
+    </w:p>
+    <w:p>
+      <w:pPr>
+        <w:pStyle w:val="normal0"/>
+        <w:rPr>
+          <w:sz w:val="28"/>
+          <w:szCs w:val="28"/>
+          <w:lang w:val="en-US"/>
+        </w:rPr>
+      </w:pPr>
+    </w:p>
+    <w:p>
+      <w:pPr>
+        <w:pStyle w:val="normal0"/>
+        <w:rPr>
+          <w:sz w:val="28"/>
+          <w:szCs w:val="28"/>
+          <w:lang w:val="en-US"/>
+        </w:rPr>
+      </w:pPr>
+    </w:p>
+    <w:p>
+      <w:pPr>
+        <w:pStyle w:val="normal0"/>
+        <w:rPr>
+          <w:sz w:val="28"/>
+          <w:szCs w:val="28"/>
+          <w:lang w:val="en-US"/>
+        </w:rPr>
+      </w:pPr>
+    </w:p>
+    <w:p>
+      <w:pPr>
+        <w:pStyle w:val="normal0"/>
+        <w:rPr>
+          <w:sz w:val="28"/>
+          <w:szCs w:val="28"/>
+          <w:lang w:val="en-US"/>
+        </w:rPr>
+      </w:pPr>
+    </w:p>
+    <w:p>
+      <w:pPr>
+        <w:pStyle w:val="normal0"/>
+        <w:rPr>
+          <w:sz w:val="28"/>
+          <w:szCs w:val="28"/>
+          <w:lang w:val="en-US"/>
+        </w:rPr>
+      </w:pPr>
+    </w:p>
+    <w:p>
+      <w:pPr>
+        <w:pStyle w:val="normal0"/>
+        <w:rPr>
           <w:color w:val="FF0000"/>
           <w:sz w:val="28"/>
           <w:szCs w:val="28"/>
@@ -2685,9 +4046,9 @@
           <w:rFonts w:ascii="Times" w:eastAsia="Times New Roman" w:hAnsi="Times" w:cs="Times New Roman"/>
           <w:color w:val="auto"/>
           <w:sz w:val="20"/>
-          <w:lang w:val="en-US"/>
-        </w:rPr>
-      </w:pPr>
+        </w:rPr>
+      </w:pPr>
+      <w:proofErr w:type="gramStart"/>
       <w:r>
         <w:rPr>
           <w:rFonts w:ascii="Helvetica Neue" w:eastAsia="Times New Roman" w:hAnsi="Helvetica Neue" w:cs="Times New Roman"/>
@@ -2695,21 +4056,10 @@
           <w:sz w:val="21"/>
           <w:szCs w:val="21"/>
           <w:shd w:val="clear" w:color="auto" w:fill="FDFDFD"/>
-          <w:lang w:val="en-US"/>
-        </w:rPr>
-        <w:t>to verify a system's stability during bursts of concurrent user and or system activity to varying degrees of load over varying time periods.</w:t>
-      </w:r>
-    </w:p>
-    <w:p>
-      <w:pPr>
-        <w:spacing w:line="240" w:lineRule="auto"/>
-        <w:rPr>
-          <w:rFonts w:ascii="Times" w:eastAsia="Times New Roman" w:hAnsi="Times" w:cs="Times New Roman"/>
-          <w:color w:val="auto"/>
-          <w:sz w:val="20"/>
-          <w:lang w:val="en-US"/>
-        </w:rPr>
-      </w:pPr>
+        </w:rPr>
+        <w:t>to</w:t>
+      </w:r>
+      <w:proofErr w:type="gramEnd"/>
       <w:r>
         <w:rPr>
           <w:rFonts w:ascii="Helvetica Neue" w:eastAsia="Times New Roman" w:hAnsi="Helvetica Neue" w:cs="Times New Roman"/>
@@ -2717,7 +4067,26 @@
           <w:sz w:val="21"/>
           <w:szCs w:val="21"/>
           <w:shd w:val="clear" w:color="auto" w:fill="FDFDFD"/>
-          <w:lang w:val="en-US"/>
+        </w:rPr>
+        <w:t xml:space="preserve"> verify a system's stability during bursts of concurrent user and or system activity to varying degrees of load over varying time periods.</w:t>
+      </w:r>
+    </w:p>
+    <w:p>
+      <w:pPr>
+        <w:spacing w:line="240" w:lineRule="auto"/>
+        <w:rPr>
+          <w:rFonts w:ascii="Times" w:eastAsia="Times New Roman" w:hAnsi="Times" w:cs="Times New Roman"/>
+          <w:color w:val="auto"/>
+          <w:sz w:val="20"/>
+        </w:rPr>
+      </w:pPr>
+      <w:r>
+        <w:rPr>
+          <w:rFonts w:ascii="Helvetica Neue" w:eastAsia="Times New Roman" w:hAnsi="Helvetica Neue" w:cs="Times New Roman"/>
+          <w:color w:val="565656"/>
+          <w:sz w:val="21"/>
+          <w:szCs w:val="21"/>
+          <w:shd w:val="clear" w:color="auto" w:fill="FDFDFD"/>
         </w:rPr>
         <w:t>Spike testing should also verify that an application recovers between periods of spike activity.</w:t>
       </w:r>
@@ -2741,7 +4110,6 @@
           <w:color w:val="auto"/>
           <w:sz w:val="28"/>
           <w:szCs w:val="28"/>
-          <w:lang w:val="en-US"/>
         </w:rPr>
       </w:pPr>
     </w:p>
@@ -2784,17 +4152,44 @@
     </w:p>
     <w:p>
       <w:pPr>
-        <w:pStyle w:val="normal0"/>
-        <w:rPr>
-          <w:sz w:val="28"/>
-          <w:szCs w:val="28"/>
-          <w:lang w:val="en-US"/>
-        </w:rPr>
-      </w:pPr>
-    </w:p>
-    <w:p>
-      <w:pPr>
-        <w:pStyle w:val="Heading1"/>
+        <w:rPr>
+          <w:rFonts w:eastAsia="Times New Roman" w:cs="Times New Roman"/>
+          <w:color w:val="auto"/>
+          <w:sz w:val="28"/>
+          <w:szCs w:val="28"/>
+        </w:rPr>
+      </w:pPr>
+      <w:r>
+        <w:rPr>
+          <w:sz w:val="28"/>
+          <w:szCs w:val="28"/>
+        </w:rPr>
+        <w:t>This test is to test how the system</w:t>
+      </w:r>
+      <w:r>
+        <w:rPr>
+          <w:rFonts w:eastAsia="Times New Roman" w:cs="Times New Roman"/>
+          <w:color w:val="252525"/>
+          <w:sz w:val="28"/>
+          <w:szCs w:val="28"/>
+          <w:shd w:val="clear" w:color="auto" w:fill="FFFFFF"/>
+        </w:rPr>
+        <w:t xml:space="preserve"> with a significant load extended over a significant amount of time</w:t>
+      </w:r>
+    </w:p>
+    <w:p>
+      <w:pPr>
+        <w:pStyle w:val="normal0"/>
+        <w:rPr>
+          <w:sz w:val="28"/>
+          <w:szCs w:val="28"/>
+          <w:lang w:val="en-US"/>
+        </w:rPr>
+      </w:pPr>
+    </w:p>
+    <w:p>
+      <w:pPr>
+        <w:pStyle w:val="Overskrift1"/>
         <w:keepNext w:val="0"/>
         <w:keepLines w:val="0"/>
         <w:widowControl w:val="0"/>
@@ -2812,7 +4207,7 @@
     </w:p>
     <w:p>
       <w:pPr>
-        <w:pStyle w:val="Heading1"/>
+        <w:pStyle w:val="Overskrift1"/>
         <w:keepNext w:val="0"/>
         <w:keepLines w:val="0"/>
         <w:widowControl w:val="0"/>
@@ -2825,10 +4220,155 @@
           <w:lang w:val="en-US"/>
         </w:rPr>
       </w:pPr>
-    </w:p>
-    <w:p>
-      <w:pPr>
-        <w:pStyle w:val="Heading1"/>
+      <w:r>
+        <w:rPr>
+          <w:rFonts w:ascii="Arial" w:hAnsi="Arial" w:cs="Arial"/>
+          <w:b/>
+          <w:sz w:val="28"/>
+          <w:szCs w:val="28"/>
+          <w:lang w:val="en-US"/>
+        </w:rPr>
+        <w:t xml:space="preserve"> </w:t>
+      </w:r>
+    </w:p>
+    <w:p>
+      <w:pPr>
+        <w:pStyle w:val="normal0"/>
+      </w:pPr>
+    </w:p>
+    <w:p>
+      <w:pPr>
+        <w:pStyle w:val="normal0"/>
+      </w:pPr>
+    </w:p>
+    <w:p>
+      <w:pPr>
+        <w:pStyle w:val="normal0"/>
+      </w:pPr>
+    </w:p>
+    <w:p>
+      <w:pPr>
+        <w:pStyle w:val="normal0"/>
+      </w:pPr>
+    </w:p>
+    <w:p>
+      <w:pPr>
+        <w:pStyle w:val="normal0"/>
+      </w:pPr>
+    </w:p>
+    <w:p>
+      <w:pPr>
+        <w:pStyle w:val="normal0"/>
+      </w:pPr>
+    </w:p>
+    <w:p>
+      <w:pPr>
+        <w:pStyle w:val="normal0"/>
+      </w:pPr>
+    </w:p>
+    <w:p>
+      <w:pPr>
+        <w:pStyle w:val="normal0"/>
+      </w:pPr>
+    </w:p>
+    <w:p>
+      <w:pPr>
+        <w:pStyle w:val="normal0"/>
+      </w:pPr>
+    </w:p>
+    <w:p>
+      <w:pPr>
+        <w:pStyle w:val="normal0"/>
+      </w:pPr>
+    </w:p>
+    <w:p>
+      <w:pPr>
+        <w:pStyle w:val="normal0"/>
+      </w:pPr>
+    </w:p>
+    <w:p>
+      <w:pPr>
+        <w:pStyle w:val="normal0"/>
+      </w:pPr>
+    </w:p>
+    <w:p>
+      <w:pPr>
+        <w:pStyle w:val="normal0"/>
+      </w:pPr>
+    </w:p>
+    <w:p>
+      <w:pPr>
+        <w:pStyle w:val="normal0"/>
+      </w:pPr>
+    </w:p>
+    <w:p>
+      <w:pPr>
+        <w:pStyle w:val="normal0"/>
+      </w:pPr>
+    </w:p>
+    <w:p>
+      <w:pPr>
+        <w:pStyle w:val="normal0"/>
+      </w:pPr>
+    </w:p>
+    <w:p>
+      <w:pPr>
+        <w:pStyle w:val="normal0"/>
+      </w:pPr>
+    </w:p>
+    <w:p>
+      <w:pPr>
+        <w:pStyle w:val="normal0"/>
+      </w:pPr>
+    </w:p>
+    <w:p>
+      <w:pPr>
+        <w:pStyle w:val="normal0"/>
+      </w:pPr>
+    </w:p>
+    <w:p>
+      <w:pPr>
+        <w:pStyle w:val="normal0"/>
+      </w:pPr>
+    </w:p>
+    <w:p>
+      <w:pPr>
+        <w:pStyle w:val="normal0"/>
+      </w:pPr>
+    </w:p>
+    <w:p>
+      <w:pPr>
+        <w:pStyle w:val="normal0"/>
+      </w:pPr>
+    </w:p>
+    <w:p>
+      <w:pPr>
+        <w:pStyle w:val="normal0"/>
+      </w:pPr>
+    </w:p>
+    <w:p>
+      <w:pPr>
+        <w:pStyle w:val="normal0"/>
+      </w:pPr>
+    </w:p>
+    <w:p>
+      <w:pPr>
+        <w:pStyle w:val="normal0"/>
+      </w:pPr>
+    </w:p>
+    <w:p>
+      <w:pPr>
+        <w:pStyle w:val="normal0"/>
+      </w:pPr>
+    </w:p>
+    <w:p>
+      <w:pPr>
+        <w:pStyle w:val="normal0"/>
+      </w:pPr>
+    </w:p>
+    <w:p>
+      <w:pPr>
+        <w:pStyle w:val="Overskrift1"/>
         <w:keepNext w:val="0"/>
         <w:keepLines w:val="0"/>
         <w:widowControl w:val="0"/>
@@ -2959,6 +4499,7 @@
           <w:lang w:val="en-US"/>
         </w:rPr>
       </w:pPr>
+      <w:proofErr w:type="spellStart"/>
       <w:r>
         <w:rPr>
           <w:b/>
@@ -2966,7 +4507,17 @@
           <w:szCs w:val="28"/>
           <w:lang w:val="en-US"/>
         </w:rPr>
-        <w:t>JUnit Test</w:t>
+        <w:t>JUnit</w:t>
+      </w:r>
+      <w:proofErr w:type="spellEnd"/>
+      <w:r>
+        <w:rPr>
+          <w:b/>
+          <w:sz w:val="28"/>
+          <w:szCs w:val="28"/>
+          <w:lang w:val="en-US"/>
+        </w:rPr>
+        <w:t xml:space="preserve"> Test</w:t>
       </w:r>
     </w:p>
     <w:p>
@@ -2989,7 +4540,6 @@
           <w:color w:val="auto"/>
           <w:sz w:val="28"/>
           <w:szCs w:val="28"/>
-          <w:lang w:val="en-US"/>
         </w:rPr>
       </w:pPr>
       <w:r>
@@ -2999,10 +4549,10 @@
           <w:sz w:val="28"/>
           <w:szCs w:val="28"/>
           <w:shd w:val="clear" w:color="auto" w:fill="FFFFFF"/>
-          <w:lang w:val="en-US"/>
-        </w:rPr>
-        <w:t>We have used JUnit test to test the functiona</w:t>
-      </w:r>
+        </w:rPr>
+        <w:t xml:space="preserve">We have used </w:t>
+      </w:r>
+      <w:proofErr w:type="spellStart"/>
       <w:r>
         <w:rPr>
           <w:rFonts w:eastAsia="Times New Roman" w:cs="Times New Roman"/>
@@ -3010,10 +4560,10 @@
           <w:sz w:val="28"/>
           <w:szCs w:val="28"/>
           <w:shd w:val="clear" w:color="auto" w:fill="FFFFFF"/>
-          <w:lang w:val="en-US"/>
-        </w:rPr>
-        <w:t xml:space="preserve">lity required for </w:t>
-      </w:r>
+        </w:rPr>
+        <w:t>JUnit</w:t>
+      </w:r>
+      <w:proofErr w:type="spellEnd"/>
       <w:r>
         <w:rPr>
           <w:rFonts w:eastAsia="Times New Roman" w:cs="Times New Roman"/>
@@ -3021,9 +4571,8 @@
           <w:sz w:val="28"/>
           <w:szCs w:val="28"/>
           <w:shd w:val="clear" w:color="auto" w:fill="FFFFFF"/>
-          <w:lang w:val="en-US"/>
-        </w:rPr>
-        <w:t>certain methods of our project to ensure that the code is implemented, and that there are no breaking changes that have not been taken into consideration</w:t>
+        </w:rPr>
+        <w:t xml:space="preserve"> test to test the functiona</w:t>
       </w:r>
       <w:r>
         <w:rPr>
@@ -3032,7 +4581,26 @@
           <w:sz w:val="28"/>
           <w:szCs w:val="28"/>
           <w:shd w:val="clear" w:color="auto" w:fill="FFFFFF"/>
-          <w:lang w:val="en-US"/>
+        </w:rPr>
+        <w:t xml:space="preserve">lity required for </w:t>
+      </w:r>
+      <w:r>
+        <w:rPr>
+          <w:rFonts w:eastAsia="Times New Roman" w:cs="Times New Roman"/>
+          <w:color w:val="111111"/>
+          <w:sz w:val="28"/>
+          <w:szCs w:val="28"/>
+          <w:shd w:val="clear" w:color="auto" w:fill="FFFFFF"/>
+        </w:rPr>
+        <w:t>certain methods of our project to ensure that the code is implemented, and that there are no breaking changes that have not been taken into consideration</w:t>
+      </w:r>
+      <w:r>
+        <w:rPr>
+          <w:rFonts w:eastAsia="Times New Roman" w:cs="Times New Roman"/>
+          <w:color w:val="111111"/>
+          <w:sz w:val="28"/>
+          <w:szCs w:val="28"/>
+          <w:shd w:val="clear" w:color="auto" w:fill="FFFFFF"/>
         </w:rPr>
         <w:t>.</w:t>
       </w:r>
@@ -3123,7 +4691,51 @@
           <w:szCs w:val="28"/>
           <w:lang w:val="en-US"/>
         </w:rPr>
-        <w:t>This test is testing if the user name and password is existing in the Database.</w:t>
+        <w:t xml:space="preserve">This test is testing if the user name and password is </w:t>
+      </w:r>
+      <w:proofErr w:type="gramStart"/>
+      <w:r>
+        <w:rPr>
+          <w:sz w:val="28"/>
+          <w:szCs w:val="28"/>
+          <w:lang w:val="en-US"/>
+        </w:rPr>
+        <w:t>existing</w:t>
+      </w:r>
+      <w:proofErr w:type="gramEnd"/>
+      <w:r>
+        <w:rPr>
+          <w:sz w:val="28"/>
+          <w:szCs w:val="28"/>
+          <w:lang w:val="en-US"/>
+        </w:rPr>
+        <w:t xml:space="preserve"> in the </w:t>
+      </w:r>
+      <w:proofErr w:type="spellStart"/>
+      <w:r>
+        <w:rPr>
+          <w:sz w:val="28"/>
+          <w:szCs w:val="28"/>
+          <w:lang w:val="en-US"/>
+        </w:rPr>
+        <w:t>Mysql</w:t>
+      </w:r>
+      <w:proofErr w:type="spellEnd"/>
+      <w:r>
+        <w:rPr>
+          <w:sz w:val="28"/>
+          <w:szCs w:val="28"/>
+          <w:lang w:val="en-US"/>
+        </w:rPr>
+        <w:t xml:space="preserve"> </w:t>
+      </w:r>
+      <w:r>
+        <w:rPr>
+          <w:sz w:val="28"/>
+          <w:szCs w:val="28"/>
+          <w:lang w:val="en-US"/>
+        </w:rPr>
+        <w:t>Database.</w:t>
       </w:r>
     </w:p>
     <w:p>
@@ -3141,7 +4753,7 @@
           <w:noProof/>
           <w:sz w:val="28"/>
           <w:szCs w:val="28"/>
-          <w:lang w:val="en-US" w:eastAsia="en-US"/>
+          <w:lang w:val="en-US"/>
         </w:rPr>
         <w:drawing>
           <wp:inline distT="0" distB="0" distL="0" distR="0" wp14:anchorId="1A93A34D" wp14:editId="559F75A3">
@@ -3159,7 +4771,7 @@
                     <pic:cNvPicPr/>
                   </pic:nvPicPr>
                   <pic:blipFill>
-                    <a:blip r:embed="rId17">
+                    <a:blip r:embed="rId13">
                       <a:extLst>
                         <a:ext uri="{28A0092B-C50C-407E-A947-70E740481C1C}">
                           <a14:useLocalDpi xmlns:a14="http://schemas.microsoft.com/office/drawing/2010/main" val="0"/>
@@ -3300,6 +4912,17 @@
       <w:pPr>
         <w:pStyle w:val="normal0"/>
         <w:widowControl w:val="0"/>
+        <w:rPr>
+          <w:sz w:val="28"/>
+          <w:szCs w:val="28"/>
+          <w:lang w:val="en-US"/>
+        </w:rPr>
+      </w:pPr>
+    </w:p>
+    <w:p>
+      <w:pPr>
+        <w:pStyle w:val="normal0"/>
+        <w:widowControl w:val="0"/>
         <w:numPr>
           <w:ilvl w:val="0"/>
           <w:numId w:val="2"/>
@@ -3316,26 +4939,54 @@
           <w:szCs w:val="28"/>
           <w:lang w:val="en-US"/>
         </w:rPr>
-        <w:t>Save User (Register User )</w:t>
-      </w:r>
-    </w:p>
-    <w:p>
-      <w:pPr>
-        <w:pStyle w:val="normal0"/>
-        <w:widowControl w:val="0"/>
-        <w:rPr>
-          <w:sz w:val="28"/>
-          <w:szCs w:val="28"/>
-          <w:lang w:val="en-US"/>
-        </w:rPr>
-      </w:pPr>
-      <w:r>
-        <w:rPr>
-          <w:sz w:val="28"/>
-          <w:szCs w:val="28"/>
-          <w:lang w:val="en-US"/>
-        </w:rPr>
-        <w:t>Testing if the saveUser method is saving the user with the given data.</w:t>
+        <w:t xml:space="preserve">Save User (Register </w:t>
+      </w:r>
+      <w:proofErr w:type="gramStart"/>
+      <w:r>
+        <w:rPr>
+          <w:sz w:val="28"/>
+          <w:szCs w:val="28"/>
+          <w:lang w:val="en-US"/>
+        </w:rPr>
+        <w:t>User )</w:t>
+      </w:r>
+      <w:proofErr w:type="gramEnd"/>
+    </w:p>
+    <w:p>
+      <w:pPr>
+        <w:pStyle w:val="normal0"/>
+        <w:widowControl w:val="0"/>
+        <w:rPr>
+          <w:sz w:val="28"/>
+          <w:szCs w:val="28"/>
+          <w:lang w:val="en-US"/>
+        </w:rPr>
+      </w:pPr>
+      <w:r>
+        <w:rPr>
+          <w:sz w:val="28"/>
+          <w:szCs w:val="28"/>
+          <w:lang w:val="en-US"/>
+        </w:rPr>
+        <w:t xml:space="preserve">Testing if the </w:t>
+      </w:r>
+      <w:proofErr w:type="spellStart"/>
+      <w:r>
+        <w:rPr>
+          <w:sz w:val="28"/>
+          <w:szCs w:val="28"/>
+          <w:lang w:val="en-US"/>
+        </w:rPr>
+        <w:t>saveUser</w:t>
+      </w:r>
+      <w:proofErr w:type="spellEnd"/>
+      <w:r>
+        <w:rPr>
+          <w:sz w:val="28"/>
+          <w:szCs w:val="28"/>
+          <w:lang w:val="en-US"/>
+        </w:rPr>
+        <w:t xml:space="preserve"> method is saving the user with the given data.</w:t>
       </w:r>
     </w:p>
     <w:p>
@@ -3364,7 +5015,7 @@
           <w:noProof/>
           <w:sz w:val="28"/>
           <w:szCs w:val="28"/>
-          <w:lang w:val="en-US" w:eastAsia="en-US"/>
+          <w:lang w:val="en-US"/>
         </w:rPr>
         <w:drawing>
           <wp:inline distT="0" distB="0" distL="0" distR="0" wp14:anchorId="5ABD923E" wp14:editId="448902D2">
@@ -3382,7 +5033,7 @@
                     <pic:cNvPicPr/>
                   </pic:nvPicPr>
                   <pic:blipFill>
-                    <a:blip r:embed="rId18">
+                    <a:blip r:embed="rId14">
                       <a:extLst>
                         <a:ext uri="{28A0092B-C50C-407E-A947-70E740481C1C}">
                           <a14:useLocalDpi xmlns:a14="http://schemas.microsoft.com/office/drawing/2010/main" val="0"/>
@@ -3435,171 +5086,6 @@
       <w:pPr>
         <w:pStyle w:val="normal0"/>
         <w:widowControl w:val="0"/>
-        <w:rPr>
-          <w:sz w:val="28"/>
-          <w:szCs w:val="28"/>
-          <w:lang w:val="en-US"/>
-        </w:rPr>
-      </w:pPr>
-    </w:p>
-    <w:p>
-      <w:pPr>
-        <w:pStyle w:val="normal0"/>
-        <w:widowControl w:val="0"/>
-        <w:rPr>
-          <w:sz w:val="28"/>
-          <w:szCs w:val="28"/>
-          <w:lang w:val="en-US"/>
-        </w:rPr>
-      </w:pPr>
-    </w:p>
-    <w:p>
-      <w:pPr>
-        <w:pStyle w:val="normal0"/>
-        <w:widowControl w:val="0"/>
-        <w:rPr>
-          <w:sz w:val="28"/>
-          <w:szCs w:val="28"/>
-          <w:lang w:val="en-US"/>
-        </w:rPr>
-      </w:pPr>
-    </w:p>
-    <w:p>
-      <w:pPr>
-        <w:pStyle w:val="normal0"/>
-        <w:widowControl w:val="0"/>
-        <w:rPr>
-          <w:sz w:val="28"/>
-          <w:szCs w:val="28"/>
-          <w:lang w:val="en-US"/>
-        </w:rPr>
-      </w:pPr>
-    </w:p>
-    <w:p>
-      <w:pPr>
-        <w:pStyle w:val="normal0"/>
-        <w:widowControl w:val="0"/>
-        <w:rPr>
-          <w:sz w:val="28"/>
-          <w:szCs w:val="28"/>
-          <w:lang w:val="en-US"/>
-        </w:rPr>
-      </w:pPr>
-    </w:p>
-    <w:p>
-      <w:pPr>
-        <w:pStyle w:val="normal0"/>
-        <w:widowControl w:val="0"/>
-        <w:rPr>
-          <w:sz w:val="28"/>
-          <w:szCs w:val="28"/>
-          <w:lang w:val="en-US"/>
-        </w:rPr>
-      </w:pPr>
-    </w:p>
-    <w:p>
-      <w:pPr>
-        <w:pStyle w:val="normal0"/>
-        <w:widowControl w:val="0"/>
-        <w:rPr>
-          <w:sz w:val="28"/>
-          <w:szCs w:val="28"/>
-          <w:lang w:val="en-US"/>
-        </w:rPr>
-      </w:pPr>
-    </w:p>
-    <w:p>
-      <w:pPr>
-        <w:pStyle w:val="normal0"/>
-        <w:widowControl w:val="0"/>
-        <w:rPr>
-          <w:sz w:val="28"/>
-          <w:szCs w:val="28"/>
-          <w:lang w:val="en-US"/>
-        </w:rPr>
-      </w:pPr>
-    </w:p>
-    <w:p>
-      <w:pPr>
-        <w:pStyle w:val="normal0"/>
-        <w:widowControl w:val="0"/>
-        <w:rPr>
-          <w:sz w:val="28"/>
-          <w:szCs w:val="28"/>
-          <w:lang w:val="en-US"/>
-        </w:rPr>
-      </w:pPr>
-    </w:p>
-    <w:p>
-      <w:pPr>
-        <w:pStyle w:val="normal0"/>
-        <w:widowControl w:val="0"/>
-        <w:rPr>
-          <w:sz w:val="28"/>
-          <w:szCs w:val="28"/>
-          <w:lang w:val="en-US"/>
-        </w:rPr>
-      </w:pPr>
-    </w:p>
-    <w:p>
-      <w:pPr>
-        <w:pStyle w:val="normal0"/>
-        <w:widowControl w:val="0"/>
-        <w:rPr>
-          <w:sz w:val="28"/>
-          <w:szCs w:val="28"/>
-          <w:lang w:val="en-US"/>
-        </w:rPr>
-      </w:pPr>
-    </w:p>
-    <w:p>
-      <w:pPr>
-        <w:pStyle w:val="normal0"/>
-        <w:widowControl w:val="0"/>
-        <w:rPr>
-          <w:sz w:val="28"/>
-          <w:szCs w:val="28"/>
-          <w:lang w:val="en-US"/>
-        </w:rPr>
-      </w:pPr>
-    </w:p>
-    <w:p>
-      <w:pPr>
-        <w:pStyle w:val="normal0"/>
-        <w:widowControl w:val="0"/>
-        <w:rPr>
-          <w:sz w:val="28"/>
-          <w:szCs w:val="28"/>
-          <w:lang w:val="en-US"/>
-        </w:rPr>
-      </w:pPr>
-    </w:p>
-    <w:p>
-      <w:pPr>
-        <w:pStyle w:val="normal0"/>
-        <w:widowControl w:val="0"/>
-        <w:rPr>
-          <w:sz w:val="28"/>
-          <w:szCs w:val="28"/>
-          <w:lang w:val="en-US"/>
-        </w:rPr>
-      </w:pPr>
-    </w:p>
-    <w:p>
-      <w:pPr>
-        <w:pStyle w:val="normal0"/>
-        <w:widowControl w:val="0"/>
-        <w:rPr>
-          <w:sz w:val="28"/>
-          <w:szCs w:val="28"/>
-          <w:lang w:val="en-US"/>
-        </w:rPr>
-      </w:pPr>
-    </w:p>
-    <w:p>
-      <w:pPr>
-        <w:pStyle w:val="normal0"/>
-        <w:widowControl w:val="0"/>
         <w:numPr>
           <w:ilvl w:val="0"/>
           <w:numId w:val="2"/>
@@ -3664,7 +5150,7 @@
           <w:noProof/>
           <w:sz w:val="28"/>
           <w:szCs w:val="28"/>
-          <w:lang w:val="en-US" w:eastAsia="en-US"/>
+          <w:lang w:val="en-US"/>
         </w:rPr>
         <w:drawing>
           <wp:inline distT="0" distB="0" distL="0" distR="0" wp14:anchorId="2A7C968B" wp14:editId="4B3C2630">
@@ -3682,7 +5168,7 @@
                     <pic:cNvPicPr/>
                   </pic:nvPicPr>
                   <pic:blipFill>
-                    <a:blip r:embed="rId19">
+                    <a:blip r:embed="rId15">
                       <a:extLst>
                         <a:ext uri="{28A0092B-C50C-407E-A947-70E740481C1C}">
                           <a14:useLocalDpi xmlns:a14="http://schemas.microsoft.com/office/drawing/2010/main" val="0"/>
@@ -3768,6 +5254,17 @@
       <w:pPr>
         <w:pStyle w:val="normal0"/>
         <w:widowControl w:val="0"/>
+        <w:rPr>
+          <w:sz w:val="28"/>
+          <w:szCs w:val="28"/>
+          <w:lang w:val="en-US"/>
+        </w:rPr>
+      </w:pPr>
+    </w:p>
+    <w:p>
+      <w:pPr>
+        <w:pStyle w:val="normal0"/>
+        <w:widowControl w:val="0"/>
         <w:numPr>
           <w:ilvl w:val="0"/>
           <w:numId w:val="2"/>
@@ -3821,7 +5318,7 @@
           <w:noProof/>
           <w:sz w:val="28"/>
           <w:szCs w:val="28"/>
-          <w:lang w:val="en-US" w:eastAsia="en-US"/>
+          <w:lang w:val="en-US"/>
         </w:rPr>
         <w:drawing>
           <wp:inline distT="0" distB="0" distL="0" distR="0" wp14:anchorId="25D2EA21" wp14:editId="64524F7D">
@@ -3839,7 +5336,7 @@
                     <pic:cNvPicPr/>
                   </pic:nvPicPr>
                   <pic:blipFill>
-                    <a:blip r:embed="rId20">
+                    <a:blip r:embed="rId16">
                       <a:extLst>
                         <a:ext uri="{28A0092B-C50C-407E-A947-70E740481C1C}">
                           <a14:useLocalDpi xmlns:a14="http://schemas.microsoft.com/office/drawing/2010/main" val="0"/>
@@ -3875,7 +5372,6 @@
           <w:sz w:val="28"/>
           <w:szCs w:val="28"/>
           <w:shd w:val="clear" w:color="auto" w:fill="FFFFFF"/>
-          <w:lang w:val="en-US"/>
         </w:rPr>
       </w:pPr>
     </w:p>
@@ -3888,7 +5384,6 @@
           <w:sz w:val="28"/>
           <w:szCs w:val="28"/>
           <w:shd w:val="clear" w:color="auto" w:fill="FFFFFF"/>
-          <w:lang w:val="en-US"/>
         </w:rPr>
       </w:pPr>
     </w:p>
@@ -3901,7 +5396,6 @@
           <w:sz w:val="28"/>
           <w:szCs w:val="28"/>
           <w:shd w:val="clear" w:color="auto" w:fill="FFFFFF"/>
-          <w:lang w:val="en-US"/>
         </w:rPr>
       </w:pPr>
     </w:p>
@@ -3914,13 +5408,12 @@
           <w:sz w:val="28"/>
           <w:szCs w:val="28"/>
           <w:shd w:val="clear" w:color="auto" w:fill="FFFFFF"/>
-          <w:lang w:val="en-US"/>
-        </w:rPr>
-      </w:pPr>
-    </w:p>
-    <w:p>
-      <w:pPr>
-        <w:pStyle w:val="ListParagraph"/>
+        </w:rPr>
+      </w:pPr>
+    </w:p>
+    <w:p>
+      <w:pPr>
+        <w:pStyle w:val="Listeafsnit"/>
         <w:numPr>
           <w:ilvl w:val="0"/>
           <w:numId w:val="2"/>
@@ -3932,7 +5425,6 @@
           <w:sz w:val="28"/>
           <w:szCs w:val="28"/>
           <w:shd w:val="clear" w:color="auto" w:fill="FFFFFF"/>
-          <w:lang w:val="en-US"/>
         </w:rPr>
       </w:pPr>
       <w:r>
@@ -3942,7 +5434,6 @@
           <w:sz w:val="28"/>
           <w:szCs w:val="28"/>
           <w:shd w:val="clear" w:color="auto" w:fill="FFFFFF"/>
-          <w:lang w:val="en-US"/>
         </w:rPr>
         <w:t>Email Validation</w:t>
       </w:r>
@@ -3950,13 +5441,13 @@
     <w:p>
       <w:pPr>
         <w:spacing w:line="240" w:lineRule="auto"/>
+        <w:ind w:left="360"/>
         <w:rPr>
           <w:rFonts w:eastAsia="Times New Roman"/>
           <w:color w:val="545454"/>
           <w:sz w:val="28"/>
           <w:szCs w:val="28"/>
           <w:shd w:val="clear" w:color="auto" w:fill="FFFFFF"/>
-          <w:lang w:val="en-US"/>
         </w:rPr>
       </w:pPr>
       <w:r>
@@ -3966,46 +5457,78 @@
           <w:sz w:val="28"/>
           <w:szCs w:val="28"/>
           <w:shd w:val="clear" w:color="auto" w:fill="FFFFFF"/>
-          <w:lang w:val="en-US"/>
-        </w:rPr>
-        <w:lastRenderedPageBreak/>
-        <w:t>We have tested to cases the first one testEmailValidation() where the email is written right and valid, and the second one testEmailValidation2() is where the email is not valid.</w:t>
-      </w:r>
-    </w:p>
-    <w:p>
-      <w:pPr>
-        <w:spacing w:line="240" w:lineRule="auto"/>
+        </w:rPr>
+        <w:t xml:space="preserve">We have tested to cases the first one </w:t>
+      </w:r>
+      <w:proofErr w:type="spellStart"/>
+      <w:proofErr w:type="gramStart"/>
+      <w:r>
         <w:rPr>
           <w:rFonts w:eastAsia="Times New Roman"/>
           <w:color w:val="545454"/>
           <w:sz w:val="28"/>
           <w:szCs w:val="28"/>
           <w:shd w:val="clear" w:color="auto" w:fill="FFFFFF"/>
-          <w:lang w:val="en-US"/>
-        </w:rPr>
-      </w:pPr>
-    </w:p>
-    <w:p>
-      <w:pPr>
-        <w:spacing w:line="240" w:lineRule="auto"/>
+        </w:rPr>
+        <w:t>testEmailValidation</w:t>
+      </w:r>
+      <w:proofErr w:type="spellEnd"/>
+      <w:r>
         <w:rPr>
           <w:rFonts w:eastAsia="Times New Roman"/>
           <w:color w:val="545454"/>
           <w:sz w:val="28"/>
           <w:szCs w:val="28"/>
           <w:shd w:val="clear" w:color="auto" w:fill="FFFFFF"/>
-          <w:lang w:val="en-US"/>
-        </w:rPr>
-      </w:pPr>
+        </w:rPr>
+        <w:t>(</w:t>
+      </w:r>
+      <w:proofErr w:type="gramEnd"/>
       <w:r>
         <w:rPr>
           <w:rFonts w:eastAsia="Times New Roman"/>
+          <w:color w:val="545454"/>
+          <w:sz w:val="28"/>
+          <w:szCs w:val="28"/>
+          <w:shd w:val="clear" w:color="auto" w:fill="FFFFFF"/>
+        </w:rPr>
+        <w:t>) where the email is written right and valid, and the second one</w:t>
+      </w:r>
+      <w:r>
+        <w:rPr>
+          <w:rFonts w:eastAsia="Times New Roman"/>
+          <w:color w:val="545454"/>
+          <w:sz w:val="28"/>
+          <w:szCs w:val="28"/>
+          <w:shd w:val="clear" w:color="auto" w:fill="FFFFFF"/>
+        </w:rPr>
+        <w:t xml:space="preserve"> </w:t>
+      </w:r>
+      <w:r>
+        <w:rPr>
+          <w:rFonts w:eastAsia="Times New Roman"/>
+          <w:color w:val="545454"/>
+          <w:sz w:val="28"/>
+          <w:szCs w:val="28"/>
+          <w:shd w:val="clear" w:color="auto" w:fill="FFFFFF"/>
+        </w:rPr>
+        <w:lastRenderedPageBreak/>
+        <w:t>T</w:t>
+      </w:r>
+      <w:r>
+        <w:rPr>
+          <w:rFonts w:eastAsia="Times New Roman"/>
+          <w:color w:val="545454"/>
+          <w:sz w:val="28"/>
+          <w:szCs w:val="28"/>
+          <w:shd w:val="clear" w:color="auto" w:fill="FFFFFF"/>
+        </w:rPr>
+        <w:t>estEmailValidation2() is where the email is not valid.</w:t>
+      </w:r>
+      <w:r>
+        <w:rPr>
           <w:noProof/>
-          <w:color w:val="545454"/>
-          <w:sz w:val="28"/>
-          <w:szCs w:val="28"/>
           <w:shd w:val="clear" w:color="auto" w:fill="FFFFFF"/>
-          <w:lang w:val="en-US" w:eastAsia="en-US"/>
         </w:rPr>
         <w:drawing>
           <wp:inline distT="0" distB="0" distL="0" distR="0" wp14:anchorId="6A481D6F" wp14:editId="26F505A0">
@@ -4023,7 +5546,7 @@
                     <pic:cNvPicPr/>
                   </pic:nvPicPr>
                   <pic:blipFill>
-                    <a:blip r:embed="rId21">
+                    <a:blip r:embed="rId17">
                       <a:extLst>
                         <a:ext uri="{28A0092B-C50C-407E-A947-70E740481C1C}">
                           <a14:useLocalDpi xmlns:a14="http://schemas.microsoft.com/office/drawing/2010/main" val="0"/>
@@ -4051,9 +5574,9 @@
       </w:r>
     </w:p>
     <w:sectPr>
-      <w:footerReference w:type="default" r:id="rId22"/>
+      <w:footerReference w:type="default" r:id="rId18"/>
       <w:pgSz w:w="12240" w:h="15840"/>
-      <w:pgMar w:top="1440" w:right="1440" w:bottom="1440" w:left="1440" w:header="708" w:footer="708" w:gutter="0"/>
+      <w:pgMar w:top="1440" w:right="1440" w:bottom="1440" w:left="1440" w:header="709" w:footer="709" w:gutter="0"/>
       <w:pgNumType w:start="1"/>
       <w:cols w:space="708"/>
     </w:sectPr>
@@ -4110,7 +5633,7 @@
       <w:rPr>
         <w:noProof/>
       </w:rPr>
-      <w:t>11</w:t>
+      <w:t>1</w:t>
     </w:r>
     <w:r>
       <w:fldChar w:fldCharType="end"/>
@@ -4131,7 +5654,7 @@
       <w:rPr>
         <w:noProof/>
       </w:rPr>
-      <w:t>11</w:t>
+      <w:t>15</w:t>
     </w:r>
     <w:r>
       <w:fldChar w:fldCharType="end"/>
@@ -4561,8 +6084,11 @@
   <w:style w:type="paragraph" w:default="1" w:styleId="Normal">
     <w:name w:val="Normal"/>
     <w:qFormat/>
+    <w:rPr>
+      <w:lang w:val="en-US"/>
+    </w:rPr>
   </w:style>
-  <w:style w:type="paragraph" w:styleId="Heading1">
+  <w:style w:type="paragraph" w:styleId="Overskrift1">
     <w:name w:val="heading 1"/>
     <w:basedOn w:val="normal0"/>
     <w:next w:val="normal0"/>
@@ -4578,7 +6104,7 @@
       <w:sz w:val="32"/>
     </w:rPr>
   </w:style>
-  <w:style w:type="paragraph" w:styleId="Heading2">
+  <w:style w:type="paragraph" w:styleId="Overskrift2">
     <w:name w:val="heading 2"/>
     <w:basedOn w:val="normal0"/>
     <w:next w:val="normal0"/>
@@ -4595,7 +6121,7 @@
       <w:sz w:val="26"/>
     </w:rPr>
   </w:style>
-  <w:style w:type="paragraph" w:styleId="Heading3">
+  <w:style w:type="paragraph" w:styleId="Overskrift3">
     <w:name w:val="heading 3"/>
     <w:basedOn w:val="normal0"/>
     <w:next w:val="normal0"/>
@@ -4613,7 +6139,7 @@
       <w:sz w:val="24"/>
     </w:rPr>
   </w:style>
-  <w:style w:type="paragraph" w:styleId="Heading4">
+  <w:style w:type="paragraph" w:styleId="Overskrift4">
     <w:name w:val="heading 4"/>
     <w:basedOn w:val="normal0"/>
     <w:next w:val="normal0"/>
@@ -4630,7 +6156,7 @@
       <w:u w:val="single"/>
     </w:rPr>
   </w:style>
-  <w:style w:type="paragraph" w:styleId="Heading5">
+  <w:style w:type="paragraph" w:styleId="Overskrift5">
     <w:name w:val="heading 5"/>
     <w:basedOn w:val="normal0"/>
     <w:next w:val="normal0"/>
@@ -4646,7 +6172,7 @@
       <w:color w:val="666666"/>
     </w:rPr>
   </w:style>
-  <w:style w:type="paragraph" w:styleId="Heading6">
+  <w:style w:type="paragraph" w:styleId="Overskrift6">
     <w:name w:val="heading 6"/>
     <w:basedOn w:val="normal0"/>
     <w:next w:val="normal0"/>
@@ -4663,11 +6189,11 @@
       <w:color w:val="666666"/>
     </w:rPr>
   </w:style>
-  <w:style w:type="paragraph" w:styleId="Heading7">
+  <w:style w:type="paragraph" w:styleId="Overskrift7">
     <w:name w:val="heading 7"/>
     <w:basedOn w:val="Normal"/>
     <w:next w:val="Normal"/>
-    <w:link w:val="Heading7Char"/>
+    <w:link w:val="Overskrift7Tegn"/>
     <w:uiPriority w:val="9"/>
     <w:unhideWhenUsed/>
     <w:qFormat/>
@@ -4685,13 +6211,13 @@
       <w:color w:val="404040" w:themeColor="text1" w:themeTint="BF"/>
     </w:rPr>
   </w:style>
-  <w:style w:type="character" w:default="1" w:styleId="DefaultParagraphFont">
+  <w:style w:type="character" w:default="1" w:styleId="Standardskrifttypeiafsnit">
     <w:name w:val="Default Paragraph Font"/>
     <w:uiPriority w:val="1"/>
     <w:semiHidden/>
     <w:unhideWhenUsed/>
   </w:style>
-  <w:style w:type="table" w:default="1" w:styleId="TableNormal">
+  <w:style w:type="table" w:default="1" w:styleId="Tabel-Normal">
     <w:name w:val="Normal Table"/>
     <w:uiPriority w:val="99"/>
     <w:semiHidden/>
@@ -4706,7 +6232,7 @@
       </w:tblCellMar>
     </w:tblPr>
   </w:style>
-  <w:style w:type="numbering" w:default="1" w:styleId="NoList">
+  <w:style w:type="numbering" w:default="1" w:styleId="Ingenliste">
     <w:name w:val="No List"/>
     <w:uiPriority w:val="99"/>
     <w:semiHidden/>
@@ -4715,8 +6241,8 @@
   <w:style w:type="paragraph" w:customStyle="1" w:styleId="normal0">
     <w:name w:val="normal"/>
   </w:style>
-  <w:style w:type="table" w:customStyle="1" w:styleId="TableNormal1">
-    <w:name w:val="Table Normal1"/>
+  <w:style w:type="table" w:customStyle="1" w:styleId="TableNormal">
+    <w:name w:val="Table Normal"/>
     <w:tblPr>
       <w:tblCellMar>
         <w:top w:w="0" w:type="dxa"/>
@@ -4726,7 +6252,7 @@
       </w:tblCellMar>
     </w:tblPr>
   </w:style>
-  <w:style w:type="paragraph" w:styleId="Title">
+  <w:style w:type="paragraph" w:styleId="Rubrik">
     <w:name w:val="Title"/>
     <w:basedOn w:val="normal0"/>
     <w:next w:val="normal0"/>
@@ -4740,7 +6266,7 @@
       <w:sz w:val="42"/>
     </w:rPr>
   </w:style>
-  <w:style w:type="paragraph" w:styleId="Subtitle">
+  <w:style w:type="paragraph" w:styleId="Undertitel">
     <w:name w:val="Subtitle"/>
     <w:basedOn w:val="normal0"/>
     <w:next w:val="normal0"/>
@@ -4758,7 +6284,7 @@
     </w:rPr>
   </w:style>
   <w:style w:type="table" w:customStyle="1" w:styleId="a">
-    <w:basedOn w:val="TableNormal1"/>
+    <w:basedOn w:val="TableNormal"/>
     <w:tblPr>
       <w:tblStyleRowBandSize w:val="1"/>
       <w:tblStyleColBandSize w:val="1"/>
@@ -4771,7 +6297,7 @@
     </w:tblPr>
   </w:style>
   <w:style w:type="table" w:customStyle="1" w:styleId="a0">
-    <w:basedOn w:val="TableNormal1"/>
+    <w:basedOn w:val="TableNormal"/>
     <w:tblPr>
       <w:tblStyleRowBandSize w:val="1"/>
       <w:tblStyleColBandSize w:val="1"/>
@@ -4784,7 +6310,7 @@
     </w:tblPr>
   </w:style>
   <w:style w:type="table" w:customStyle="1" w:styleId="a1">
-    <w:basedOn w:val="TableNormal1"/>
+    <w:basedOn w:val="TableNormal"/>
     <w:tblPr>
       <w:tblStyleRowBandSize w:val="1"/>
       <w:tblStyleColBandSize w:val="1"/>
@@ -4796,7 +6322,7 @@
       </w:tblCellMar>
     </w:tblPr>
   </w:style>
-  <w:style w:type="paragraph" w:styleId="NormalWeb">
+  <w:style w:type="paragraph" w:styleId="Normalweb">
     <w:name w:val="Normal (Web)"/>
     <w:basedOn w:val="Normal"/>
     <w:uiPriority w:val="99"/>
@@ -4814,25 +6340,25 @@
   </w:style>
   <w:style w:type="character" w:customStyle="1" w:styleId="ft">
     <w:name w:val="ft"/>
-    <w:basedOn w:val="DefaultParagraphFont"/>
+    <w:basedOn w:val="Standardskrifttypeiafsnit"/>
     <w:rsid w:val="001C6D00"/>
   </w:style>
   <w:style w:type="character" w:customStyle="1" w:styleId="apple-converted-space">
     <w:name w:val="apple-converted-space"/>
-    <w:basedOn w:val="DefaultParagraphFont"/>
+    <w:basedOn w:val="Standardskrifttypeiafsnit"/>
     <w:rsid w:val="001C6D00"/>
   </w:style>
-  <w:style w:type="character" w:styleId="Emphasis">
+  <w:style w:type="character" w:styleId="Fremhvning">
     <w:name w:val="Emphasis"/>
-    <w:basedOn w:val="DefaultParagraphFont"/>
+    <w:basedOn w:val="Standardskrifttypeiafsnit"/>
     <w:uiPriority w:val="20"/>
     <w:qFormat/>
     <w:rsid w:val="00C81425"/>
   </w:style>
-  <w:style w:type="paragraph" w:styleId="BalloonText">
+  <w:style w:type="paragraph" w:styleId="Markeringsbobletekst">
     <w:name w:val="Balloon Text"/>
     <w:basedOn w:val="Normal"/>
-    <w:link w:val="BalloonTextChar"/>
+    <w:link w:val="MarkeringsbobletekstTegn"/>
     <w:uiPriority w:val="99"/>
     <w:semiHidden/>
     <w:unhideWhenUsed/>
@@ -4846,10 +6372,10 @@
       <w:szCs w:val="18"/>
     </w:rPr>
   </w:style>
-  <w:style w:type="character" w:customStyle="1" w:styleId="BalloonTextChar">
-    <w:name w:val="Balloon Text Char"/>
-    <w:basedOn w:val="DefaultParagraphFont"/>
-    <w:link w:val="BalloonText"/>
+  <w:style w:type="character" w:customStyle="1" w:styleId="MarkeringsbobletekstTegn">
+    <w:name w:val="Markeringsbobletekst Tegn"/>
+    <w:basedOn w:val="Standardskrifttypeiafsnit"/>
+    <w:link w:val="Markeringsbobletekst"/>
     <w:uiPriority w:val="99"/>
     <w:semiHidden/>
     <w:rsid w:val="00C81425"/>
@@ -4859,10 +6385,10 @@
       <w:szCs w:val="18"/>
     </w:rPr>
   </w:style>
-  <w:style w:type="character" w:customStyle="1" w:styleId="Heading7Char">
-    <w:name w:val="Heading 7 Char"/>
-    <w:basedOn w:val="DefaultParagraphFont"/>
-    <w:link w:val="Heading7"/>
+  <w:style w:type="character" w:customStyle="1" w:styleId="Overskrift7Tegn">
+    <w:name w:val="Overskrift 7 Tegn"/>
+    <w:basedOn w:val="Standardskrifttypeiafsnit"/>
+    <w:link w:val="Overskrift7"/>
     <w:uiPriority w:val="9"/>
     <w:rsid w:val="00C81425"/>
     <w:rPr>
@@ -4872,7 +6398,7 @@
       <w:color w:val="404040" w:themeColor="text1" w:themeTint="BF"/>
     </w:rPr>
   </w:style>
-  <w:style w:type="paragraph" w:styleId="ListParagraph">
+  <w:style w:type="paragraph" w:styleId="Listeafsnit">
     <w:name w:val="List Paragraph"/>
     <w:basedOn w:val="Normal"/>
     <w:uiPriority w:val="34"/>
@@ -4882,24 +6408,6 @@
       <w:ind w:left="720"/>
       <w:contextualSpacing/>
     </w:pPr>
-  </w:style>
-  <w:style w:type="character" w:styleId="Hyperlink">
-    <w:name w:val="Hyperlink"/>
-    <w:basedOn w:val="DefaultParagraphFont"/>
-    <w:uiPriority w:val="99"/>
-    <w:unhideWhenUsed/>
-    <w:rsid w:val="00091D85"/>
-    <w:rPr>
-      <w:color w:val="0000FF"/>
-      <w:u w:val="single"/>
-    </w:rPr>
-  </w:style>
-  <w:style w:type="paragraph" w:customStyle="1" w:styleId="Normal1">
-    <w:name w:val="Normal1"/>
-    <w:rsid w:val="00091D85"/>
-    <w:rPr>
-      <w:lang w:val="en-GB" w:eastAsia="en-US"/>
-    </w:rPr>
   </w:style>
 </w:styles>
 </file>
@@ -5063,8 +6571,11 @@
   <w:style w:type="paragraph" w:default="1" w:styleId="Normal">
     <w:name w:val="Normal"/>
     <w:qFormat/>
+    <w:rPr>
+      <w:lang w:val="en-US"/>
+    </w:rPr>
   </w:style>
-  <w:style w:type="paragraph" w:styleId="Heading1">
+  <w:style w:type="paragraph" w:styleId="Overskrift1">
     <w:name w:val="heading 1"/>
     <w:basedOn w:val="normal0"/>
     <w:next w:val="normal0"/>
@@ -5080,7 +6591,7 @@
       <w:sz w:val="32"/>
     </w:rPr>
   </w:style>
-  <w:style w:type="paragraph" w:styleId="Heading2">
+  <w:style w:type="paragraph" w:styleId="Overskrift2">
     <w:name w:val="heading 2"/>
     <w:basedOn w:val="normal0"/>
     <w:next w:val="normal0"/>
@@ -5097,7 +6608,7 @@
       <w:sz w:val="26"/>
     </w:rPr>
   </w:style>
-  <w:style w:type="paragraph" w:styleId="Heading3">
+  <w:style w:type="paragraph" w:styleId="Overskrift3">
     <w:name w:val="heading 3"/>
     <w:basedOn w:val="normal0"/>
     <w:next w:val="normal0"/>
@@ -5115,7 +6626,7 @@
       <w:sz w:val="24"/>
     </w:rPr>
   </w:style>
-  <w:style w:type="paragraph" w:styleId="Heading4">
+  <w:style w:type="paragraph" w:styleId="Overskrift4">
     <w:name w:val="heading 4"/>
     <w:basedOn w:val="normal0"/>
     <w:next w:val="normal0"/>
@@ -5132,7 +6643,7 @@
       <w:u w:val="single"/>
     </w:rPr>
   </w:style>
-  <w:style w:type="paragraph" w:styleId="Heading5">
+  <w:style w:type="paragraph" w:styleId="Overskrift5">
     <w:name w:val="heading 5"/>
     <w:basedOn w:val="normal0"/>
     <w:next w:val="normal0"/>
@@ -5148,7 +6659,7 @@
       <w:color w:val="666666"/>
     </w:rPr>
   </w:style>
-  <w:style w:type="paragraph" w:styleId="Heading6">
+  <w:style w:type="paragraph" w:styleId="Overskrift6">
     <w:name w:val="heading 6"/>
     <w:basedOn w:val="normal0"/>
     <w:next w:val="normal0"/>
@@ -5165,11 +6676,11 @@
       <w:color w:val="666666"/>
     </w:rPr>
   </w:style>
-  <w:style w:type="paragraph" w:styleId="Heading7">
+  <w:style w:type="paragraph" w:styleId="Overskrift7">
     <w:name w:val="heading 7"/>
     <w:basedOn w:val="Normal"/>
     <w:next w:val="Normal"/>
-    <w:link w:val="Heading7Char"/>
+    <w:link w:val="Overskrift7Tegn"/>
     <w:uiPriority w:val="9"/>
     <w:unhideWhenUsed/>
     <w:qFormat/>
@@ -5187,13 +6698,13 @@
       <w:color w:val="404040" w:themeColor="text1" w:themeTint="BF"/>
     </w:rPr>
   </w:style>
-  <w:style w:type="character" w:default="1" w:styleId="DefaultParagraphFont">
+  <w:style w:type="character" w:default="1" w:styleId="Standardskrifttypeiafsnit">
     <w:name w:val="Default Paragraph Font"/>
     <w:uiPriority w:val="1"/>
     <w:semiHidden/>
     <w:unhideWhenUsed/>
   </w:style>
-  <w:style w:type="table" w:default="1" w:styleId="TableNormal">
+  <w:style w:type="table" w:default="1" w:styleId="Tabel-Normal">
     <w:name w:val="Normal Table"/>
     <w:uiPriority w:val="99"/>
     <w:semiHidden/>
@@ -5208,7 +6719,7 @@
       </w:tblCellMar>
     </w:tblPr>
   </w:style>
-  <w:style w:type="numbering" w:default="1" w:styleId="NoList">
+  <w:style w:type="numbering" w:default="1" w:styleId="Ingenliste">
     <w:name w:val="No List"/>
     <w:uiPriority w:val="99"/>
     <w:semiHidden/>
@@ -5217,8 +6728,8 @@
   <w:style w:type="paragraph" w:customStyle="1" w:styleId="normal0">
     <w:name w:val="normal"/>
   </w:style>
-  <w:style w:type="table" w:customStyle="1" w:styleId="TableNormal1">
-    <w:name w:val="Table Normal1"/>
+  <w:style w:type="table" w:customStyle="1" w:styleId="TableNormal">
+    <w:name w:val="Table Normal"/>
     <w:tblPr>
       <w:tblCellMar>
         <w:top w:w="0" w:type="dxa"/>
@@ -5228,7 +6739,7 @@
       </w:tblCellMar>
     </w:tblPr>
   </w:style>
-  <w:style w:type="paragraph" w:styleId="Title">
+  <w:style w:type="paragraph" w:styleId="Rubrik">
     <w:name w:val="Title"/>
     <w:basedOn w:val="normal0"/>
     <w:next w:val="normal0"/>
@@ -5242,7 +6753,7 @@
       <w:sz w:val="42"/>
     </w:rPr>
   </w:style>
-  <w:style w:type="paragraph" w:styleId="Subtitle">
+  <w:style w:type="paragraph" w:styleId="Undertitel">
     <w:name w:val="Subtitle"/>
     <w:basedOn w:val="normal0"/>
     <w:next w:val="normal0"/>
@@ -5260,7 +6771,7 @@
     </w:rPr>
   </w:style>
   <w:style w:type="table" w:customStyle="1" w:styleId="a">
-    <w:basedOn w:val="TableNormal1"/>
+    <w:basedOn w:val="TableNormal"/>
     <w:tblPr>
       <w:tblStyleRowBandSize w:val="1"/>
       <w:tblStyleColBandSize w:val="1"/>
@@ -5273,7 +6784,7 @@
     </w:tblPr>
   </w:style>
   <w:style w:type="table" w:customStyle="1" w:styleId="a0">
-    <w:basedOn w:val="TableNormal1"/>
+    <w:basedOn w:val="TableNormal"/>
     <w:tblPr>
       <w:tblStyleRowBandSize w:val="1"/>
       <w:tblStyleColBandSize w:val="1"/>
@@ -5286,7 +6797,7 @@
     </w:tblPr>
   </w:style>
   <w:style w:type="table" w:customStyle="1" w:styleId="a1">
-    <w:basedOn w:val="TableNormal1"/>
+    <w:basedOn w:val="TableNormal"/>
     <w:tblPr>
       <w:tblStyleRowBandSize w:val="1"/>
       <w:tblStyleColBandSize w:val="1"/>
@@ -5298,7 +6809,7 @@
       </w:tblCellMar>
     </w:tblPr>
   </w:style>
-  <w:style w:type="paragraph" w:styleId="NormalWeb">
+  <w:style w:type="paragraph" w:styleId="Normalweb">
     <w:name w:val="Normal (Web)"/>
     <w:basedOn w:val="Normal"/>
     <w:uiPriority w:val="99"/>
@@ -5316,25 +6827,25 @@
   </w:style>
   <w:style w:type="character" w:customStyle="1" w:styleId="ft">
     <w:name w:val="ft"/>
-    <w:basedOn w:val="DefaultParagraphFont"/>
+    <w:basedOn w:val="Standardskrifttypeiafsnit"/>
     <w:rsid w:val="001C6D00"/>
   </w:style>
   <w:style w:type="character" w:customStyle="1" w:styleId="apple-converted-space">
     <w:name w:val="apple-converted-space"/>
-    <w:basedOn w:val="DefaultParagraphFont"/>
+    <w:basedOn w:val="Standardskrifttypeiafsnit"/>
     <w:rsid w:val="001C6D00"/>
   </w:style>
-  <w:style w:type="character" w:styleId="Emphasis">
+  <w:style w:type="character" w:styleId="Fremhvning">
     <w:name w:val="Emphasis"/>
-    <w:basedOn w:val="DefaultParagraphFont"/>
+    <w:basedOn w:val="Standardskrifttypeiafsnit"/>
     <w:uiPriority w:val="20"/>
     <w:qFormat/>
     <w:rsid w:val="00C81425"/>
   </w:style>
-  <w:style w:type="paragraph" w:styleId="BalloonText">
+  <w:style w:type="paragraph" w:styleId="Markeringsbobletekst">
     <w:name w:val="Balloon Text"/>
     <w:basedOn w:val="Normal"/>
-    <w:link w:val="BalloonTextChar"/>
+    <w:link w:val="MarkeringsbobletekstTegn"/>
     <w:uiPriority w:val="99"/>
     <w:semiHidden/>
     <w:unhideWhenUsed/>
@@ -5348,10 +6859,10 @@
       <w:szCs w:val="18"/>
     </w:rPr>
   </w:style>
-  <w:style w:type="character" w:customStyle="1" w:styleId="BalloonTextChar">
-    <w:name w:val="Balloon Text Char"/>
-    <w:basedOn w:val="DefaultParagraphFont"/>
-    <w:link w:val="BalloonText"/>
+  <w:style w:type="character" w:customStyle="1" w:styleId="MarkeringsbobletekstTegn">
+    <w:name w:val="Markeringsbobletekst Tegn"/>
+    <w:basedOn w:val="Standardskrifttypeiafsnit"/>
+    <w:link w:val="Markeringsbobletekst"/>
     <w:uiPriority w:val="99"/>
     <w:semiHidden/>
     <w:rsid w:val="00C81425"/>
@@ -5361,10 +6872,10 @@
       <w:szCs w:val="18"/>
     </w:rPr>
   </w:style>
-  <w:style w:type="character" w:customStyle="1" w:styleId="Heading7Char">
-    <w:name w:val="Heading 7 Char"/>
-    <w:basedOn w:val="DefaultParagraphFont"/>
-    <w:link w:val="Heading7"/>
+  <w:style w:type="character" w:customStyle="1" w:styleId="Overskrift7Tegn">
+    <w:name w:val="Overskrift 7 Tegn"/>
+    <w:basedOn w:val="Standardskrifttypeiafsnit"/>
+    <w:link w:val="Overskrift7"/>
     <w:uiPriority w:val="9"/>
     <w:rsid w:val="00C81425"/>
     <w:rPr>
@@ -5374,7 +6885,7 @@
       <w:color w:val="404040" w:themeColor="text1" w:themeTint="BF"/>
     </w:rPr>
   </w:style>
-  <w:style w:type="paragraph" w:styleId="ListParagraph">
+  <w:style w:type="paragraph" w:styleId="Listeafsnit">
     <w:name w:val="List Paragraph"/>
     <w:basedOn w:val="Normal"/>
     <w:uiPriority w:val="34"/>
@@ -5384,24 +6895,6 @@
       <w:ind w:left="720"/>
       <w:contextualSpacing/>
     </w:pPr>
-  </w:style>
-  <w:style w:type="character" w:styleId="Hyperlink">
-    <w:name w:val="Hyperlink"/>
-    <w:basedOn w:val="DefaultParagraphFont"/>
-    <w:uiPriority w:val="99"/>
-    <w:unhideWhenUsed/>
-    <w:rsid w:val="00091D85"/>
-    <w:rPr>
-      <w:color w:val="0000FF"/>
-      <w:u w:val="single"/>
-    </w:rPr>
-  </w:style>
-  <w:style w:type="paragraph" w:customStyle="1" w:styleId="Normal1">
-    <w:name w:val="Normal1"/>
-    <w:rsid w:val="00091D85"/>
-    <w:rPr>
-      <w:lang w:val="en-GB" w:eastAsia="en-US"/>
-    </w:rPr>
   </w:style>
 </w:styles>
 </file>

</xml_diff>